<commit_message>
tjpp_tins modern_adv_eng_math thesis2 cv1903
</commit_message>
<xml_diff>
--- a/thesis/ukapp2/IYALLA_ALAMINAK1812.docx
+++ b/thesis/ukapp2/IYALLA_ALAMINAK1812.docx
@@ -1,6 +1,6 @@
 
 <file path=word/document.xml><?xml version="1.0" encoding="utf-8"?>
-<w:document xmlns:wpc="http://schemas.microsoft.com/office/word/2010/wordprocessingCanvas" xmlns:cx="http://schemas.microsoft.com/office/drawing/2014/chartex" xmlns:cx1="http://schemas.microsoft.com/office/drawing/2015/9/8/chartex" xmlns:cx2="http://schemas.microsoft.com/office/drawing/2015/10/21/chartex" xmlns:cx3="http://schemas.microsoft.com/office/drawing/2016/5/9/chartex" xmlns:cx4="http://schemas.microsoft.com/office/drawing/2016/5/10/chartex" xmlns:cx5="http://schemas.microsoft.com/office/drawing/2016/5/11/chartex" xmlns:cx6="http://schemas.microsoft.com/office/drawing/2016/5/12/chartex" xmlns:cx7="http://schemas.microsoft.com/office/drawing/2016/5/13/chartex" xmlns:cx8="http://schemas.microsoft.com/office/drawing/2016/5/14/chartex" xmlns:mc="http://schemas.openxmlformats.org/markup-compatibility/2006" xmlns:aink="http://schemas.microsoft.com/office/drawing/2016/ink" xmlns:am3d="http://schemas.microsoft.com/office/drawing/2017/model3d" xmlns:o="urn:schemas-microsoft-com:office:office" xmlns:r="http://schemas.openxmlformats.org/officeDocument/2006/relationships" xmlns:m="http://schemas.openxmlformats.org/officeDocument/2006/math" xmlns:v="urn:schemas-microsoft-com:vml" xmlns:wp14="http://schemas.microsoft.com/office/word/2010/wordprocessingDrawing" xmlns:wp="http://schemas.openxmlformats.org/drawingml/2006/wordprocessingDrawing" xmlns:w10="urn:schemas-microsoft-com:office:word" xmlns:w="http://schemas.openxmlformats.org/wordprocessingml/2006/main" xmlns:w14="http://schemas.microsoft.com/office/word/2010/wordml" xmlns:w15="http://schemas.microsoft.com/office/word/2012/wordml" xmlns:w16cid="http://schemas.microsoft.com/office/word/2016/wordml/cid" xmlns:w16se="http://schemas.microsoft.com/office/word/2015/wordml/symex" xmlns:wpg="http://schemas.microsoft.com/office/word/2010/wordprocessingGroup" xmlns:wpi="http://schemas.microsoft.com/office/word/2010/wordprocessingInk" xmlns:wne="http://schemas.microsoft.com/office/word/2006/wordml" xmlns:wps="http://schemas.microsoft.com/office/word/2010/wordprocessingShape" mc:Ignorable="w14 w15 w16se w16cid wp14">
+<w:document xmlns:wpc="http://schemas.microsoft.com/office/word/2010/wordprocessingCanvas" xmlns:cx="http://schemas.microsoft.com/office/drawing/2014/chartex" xmlns:cx1="http://schemas.microsoft.com/office/drawing/2015/9/8/chartex" xmlns:mc="http://schemas.openxmlformats.org/markup-compatibility/2006" xmlns:o="urn:schemas-microsoft-com:office:office" xmlns:r="http://schemas.openxmlformats.org/officeDocument/2006/relationships" xmlns:m="http://schemas.openxmlformats.org/officeDocument/2006/math" xmlns:v="urn:schemas-microsoft-com:vml" xmlns:wp14="http://schemas.microsoft.com/office/word/2010/wordprocessingDrawing" xmlns:wp="http://schemas.openxmlformats.org/drawingml/2006/wordprocessingDrawing" xmlns:w10="urn:schemas-microsoft-com:office:word" xmlns:w="http://schemas.openxmlformats.org/wordprocessingml/2006/main" xmlns:w14="http://schemas.microsoft.com/office/word/2010/wordml" xmlns:w15="http://schemas.microsoft.com/office/word/2012/wordml" xmlns:w16se="http://schemas.microsoft.com/office/word/2015/wordml/symex" xmlns:wpg="http://schemas.microsoft.com/office/word/2010/wordprocessingGroup" xmlns:wpi="http://schemas.microsoft.com/office/word/2010/wordprocessingInk" xmlns:wne="http://schemas.microsoft.com/office/word/2006/wordml" xmlns:wps="http://schemas.microsoft.com/office/word/2010/wordprocessingShape" mc:Ignorable="w14 w15 w16se wp14">
   <w:background w:color="FFFFFF"/>
   <w:body>
     <w:tbl>
@@ -239,7 +239,27 @@
                 <w:sz w:val="22"/>
                 <w:szCs w:val="22"/>
               </w:rPr>
-              <w:t xml:space="preserve">2; +447459136287 ; </w:t>
+              <w:t>2; +</w:t>
+            </w:r>
+            <w:proofErr w:type="gramStart"/>
+            <w:r>
+              <w:rPr>
+                <w:rFonts w:cs="Arial"/>
+                <w:color w:val="000000"/>
+                <w:sz w:val="22"/>
+                <w:szCs w:val="22"/>
+              </w:rPr>
+              <w:t>447459136287 ;</w:t>
+            </w:r>
+            <w:proofErr w:type="gramEnd"/>
+            <w:r>
+              <w:rPr>
+                <w:rFonts w:cs="Arial"/>
+                <w:color w:val="000000"/>
+                <w:sz w:val="22"/>
+                <w:szCs w:val="22"/>
+              </w:rPr>
+              <w:t xml:space="preserve"> </w:t>
             </w:r>
             <w:r>
               <w:rPr>
@@ -695,7 +715,7 @@
                 <w:color w:val="000000"/>
                 <w:lang w:val="en-GB"/>
               </w:rPr>
-              <w:t xml:space="preserve">Angular 2, KnockoutJS &amp; </w:t>
+              <w:t xml:space="preserve">Angular 2, </w:t>
             </w:r>
             <w:proofErr w:type="spellStart"/>
             <w:r>
@@ -704,6 +724,24 @@
                 <w:color w:val="000000"/>
                 <w:lang w:val="en-GB"/>
               </w:rPr>
+              <w:t>KnockoutJS</w:t>
+            </w:r>
+            <w:proofErr w:type="spellEnd"/>
+            <w:r>
+              <w:rPr>
+                <w:rFonts w:cs="Arial"/>
+                <w:color w:val="000000"/>
+                <w:lang w:val="en-GB"/>
+              </w:rPr>
+              <w:t xml:space="preserve"> &amp; </w:t>
+            </w:r>
+            <w:proofErr w:type="spellStart"/>
+            <w:r>
+              <w:rPr>
+                <w:rFonts w:cs="Arial"/>
+                <w:color w:val="000000"/>
+                <w:lang w:val="en-GB"/>
+              </w:rPr>
               <w:t>VueJS</w:t>
             </w:r>
             <w:proofErr w:type="spellEnd"/>
@@ -723,13 +761,23 @@
               </w:rPr>
               <w:t xml:space="preserve">PHP </w:t>
             </w:r>
-            <w:r>
-              <w:rPr>
-                <w:rFonts w:cs="Arial"/>
-                <w:color w:val="000000"/>
-                <w:lang w:val="en-GB"/>
-              </w:rPr>
-              <w:t xml:space="preserve">Laravel </w:t>
+            <w:proofErr w:type="spellStart"/>
+            <w:r>
+              <w:rPr>
+                <w:rFonts w:cs="Arial"/>
+                <w:color w:val="000000"/>
+                <w:lang w:val="en-GB"/>
+              </w:rPr>
+              <w:t>Laravel</w:t>
+            </w:r>
+            <w:proofErr w:type="spellEnd"/>
+            <w:r>
+              <w:rPr>
+                <w:rFonts w:cs="Arial"/>
+                <w:color w:val="000000"/>
+                <w:lang w:val="en-GB"/>
+              </w:rPr>
+              <w:t xml:space="preserve"> </w:t>
             </w:r>
             <w:r>
               <w:rPr>
@@ -801,7 +849,25 @@
                 <w:color w:val="000000"/>
                 <w:lang w:val="en-GB"/>
               </w:rPr>
-              <w:t xml:space="preserve"> Speech Technologies Integration, Distributed control systems, AI, ioT software </w:t>
+              <w:t xml:space="preserve"> Speech Technologies Integration, Distributed control systems, AI, </w:t>
+            </w:r>
+            <w:proofErr w:type="spellStart"/>
+            <w:r>
+              <w:rPr>
+                <w:rFonts w:cs="Arial"/>
+                <w:color w:val="000000"/>
+                <w:lang w:val="en-GB"/>
+              </w:rPr>
+              <w:t>ioT</w:t>
+            </w:r>
+            <w:proofErr w:type="spellEnd"/>
+            <w:r>
+              <w:rPr>
+                <w:rFonts w:cs="Arial"/>
+                <w:color w:val="000000"/>
+                <w:lang w:val="en-GB"/>
+              </w:rPr>
+              <w:t xml:space="preserve"> software </w:t>
             </w:r>
             <w:proofErr w:type="spellStart"/>
             <w:r>
@@ -1725,86 +1791,7 @@
                 <w:color w:val="000000"/>
                 <w:lang w:val="en-GB"/>
               </w:rPr>
-              <w:t>Sep</w:t>
-            </w:r>
-            <w:r>
-              <w:rPr>
-                <w:rFonts w:cs="Arial"/>
-                <w:b/>
-                <w:color w:val="000000"/>
-                <w:lang w:val="en-GB"/>
-              </w:rPr>
-              <w:t xml:space="preserve"> 201</w:t>
-            </w:r>
-            <w:r>
-              <w:rPr>
-                <w:rFonts w:cs="Arial"/>
-                <w:b/>
-                <w:color w:val="000000"/>
-                <w:lang w:val="en-GB"/>
-              </w:rPr>
-              <w:t>7</w:t>
-            </w:r>
-            <w:r>
-              <w:rPr>
-                <w:rFonts w:cs="Arial"/>
-                <w:b/>
-                <w:color w:val="000000"/>
-                <w:lang w:val="en-GB"/>
-              </w:rPr>
-              <w:t>- D</w:t>
-            </w:r>
-            <w:r>
-              <w:rPr>
-                <w:rFonts w:cs="Arial"/>
-                <w:b/>
-                <w:color w:val="000000"/>
-                <w:lang w:val="en-GB"/>
-              </w:rPr>
-              <w:t>ate</w:t>
-            </w:r>
-            <w:r>
-              <w:rPr>
-                <w:rFonts w:cs="Arial"/>
-                <w:b/>
-                <w:color w:val="000000"/>
-                <w:lang w:val="en-GB"/>
-              </w:rPr>
-              <w:t xml:space="preserve">: </w:t>
-            </w:r>
-            <w:r>
-              <w:rPr>
-                <w:rFonts w:cs="Arial"/>
-                <w:b/>
-                <w:color w:val="000000"/>
-                <w:lang w:val="en-GB"/>
-              </w:rPr>
-              <w:t xml:space="preserve">Software </w:t>
-            </w:r>
-            <w:r>
-              <w:rPr>
-                <w:rFonts w:cs="Arial"/>
-                <w:b/>
-                <w:color w:val="000000"/>
-                <w:lang w:val="en-GB"/>
-              </w:rPr>
-              <w:t>Engineering Laboratory Tutor</w:t>
-            </w:r>
-            <w:r>
-              <w:rPr>
-                <w:rFonts w:cs="Arial"/>
-                <w:color w:val="000000"/>
-                <w:lang w:val="en-GB"/>
-              </w:rPr>
-              <w:t>.</w:t>
-            </w:r>
-            <w:r>
-              <w:rPr>
-                <w:rFonts w:cs="Arial"/>
-                <w:color w:val="000000"/>
-                <w:lang w:val="en-GB"/>
-              </w:rPr>
-              <w:t xml:space="preserve"> </w:t>
+              <w:t>Dec 2018-Mar 2019: Electronics Design/Embedded Systems Developer. Phoenix Material Testing</w:t>
             </w:r>
           </w:p>
           <w:p>
@@ -1826,31 +1813,33 @@
                 <w:color w:val="000000"/>
                 <w:lang w:val="en-GB"/>
               </w:rPr>
-              <w:t xml:space="preserve">Development </w:t>
-            </w:r>
-            <w:r>
-              <w:rPr>
-                <w:rFonts w:cs="Arial"/>
-                <w:color w:val="000000"/>
-                <w:lang w:val="en-GB"/>
-              </w:rPr>
-              <w:t>of Curriculum for Undergraduate and Post Graduate Study</w:t>
-            </w:r>
-            <w:r>
-              <w:rPr>
-                <w:rFonts w:cs="Arial"/>
-                <w:color w:val="000000"/>
-                <w:lang w:val="en-GB"/>
-              </w:rPr>
-              <w:t xml:space="preserve"> </w:t>
-            </w:r>
-            <w:r>
-              <w:rPr>
-                <w:rFonts w:cs="Arial"/>
-                <w:color w:val="000000"/>
-                <w:lang w:val="en-GB"/>
-              </w:rPr>
-              <w:t>for Web and Machine Learning Technologies.</w:t>
+              <w:t xml:space="preserve">Design and implementation of Embedded System Circuits using </w:t>
+            </w:r>
+            <w:proofErr w:type="spellStart"/>
+            <w:r>
+              <w:rPr>
+                <w:rFonts w:cs="Arial"/>
+                <w:color w:val="000000"/>
+                <w:lang w:val="en-GB"/>
+              </w:rPr>
+              <w:t>Altium</w:t>
+            </w:r>
+            <w:proofErr w:type="spellEnd"/>
+            <w:r>
+              <w:rPr>
+                <w:rFonts w:cs="Arial"/>
+                <w:color w:val="000000"/>
+                <w:lang w:val="en-GB"/>
+              </w:rPr>
+              <w:t xml:space="preserve"> designer</w:t>
+            </w:r>
+            <w:r>
+              <w:rPr>
+                <w:rFonts w:cs="Arial"/>
+                <w:color w:val="000000"/>
+                <w:lang w:val="en-GB"/>
+              </w:rPr>
+              <w:t>.</w:t>
             </w:r>
           </w:p>
           <w:p>
@@ -1872,23 +1861,7 @@
                 <w:color w:val="000000"/>
                 <w:lang w:val="en-GB"/>
               </w:rPr>
-              <w:t xml:space="preserve">Preparation of Laboratory Demonstration for software </w:t>
-            </w:r>
-            <w:r>
-              <w:rPr>
-                <w:rFonts w:cs="Arial"/>
-                <w:color w:val="000000"/>
-                <w:lang w:val="en-GB"/>
-              </w:rPr>
-              <w:t xml:space="preserve">Technologies include, ASP.NET Core MVC, ASP.NET Core Web API, Entity Framework, </w:t>
-            </w:r>
-            <w:r>
-              <w:rPr>
-                <w:rFonts w:cs="Arial"/>
-                <w:color w:val="000000"/>
-                <w:lang w:val="en-GB"/>
-              </w:rPr>
-              <w:t xml:space="preserve">Keras, Matlab, python, SQL server, MySQL, ASP.NET web forms, TensorFlow, </w:t>
+              <w:t xml:space="preserve">Routing of Electronic circuit boards using </w:t>
             </w:r>
             <w:proofErr w:type="spellStart"/>
             <w:r>
@@ -1897,9 +1870,17 @@
                 <w:color w:val="000000"/>
                 <w:lang w:val="en-GB"/>
               </w:rPr>
-              <w:t>ScikitLearn</w:t>
+              <w:t>Altium</w:t>
             </w:r>
             <w:proofErr w:type="spellEnd"/>
+            <w:r>
+              <w:rPr>
+                <w:rFonts w:cs="Arial"/>
+                <w:color w:val="000000"/>
+                <w:lang w:val="en-GB"/>
+              </w:rPr>
+              <w:t xml:space="preserve"> designer</w:t>
+            </w:r>
           </w:p>
           <w:p>
             <w:pPr>
@@ -1920,7 +1901,25 @@
                 <w:color w:val="000000"/>
                 <w:lang w:val="en-GB"/>
               </w:rPr>
-              <w:t xml:space="preserve">Courses Taught include: Undergraduate database applications and post graduate machine learning series. </w:t>
+              <w:t xml:space="preserve">Preparation of BOM using </w:t>
+            </w:r>
+            <w:proofErr w:type="spellStart"/>
+            <w:r>
+              <w:rPr>
+                <w:rFonts w:cs="Arial"/>
+                <w:color w:val="000000"/>
+                <w:lang w:val="en-GB"/>
+              </w:rPr>
+              <w:t>Altium</w:t>
+            </w:r>
+            <w:proofErr w:type="spellEnd"/>
+            <w:r>
+              <w:rPr>
+                <w:rFonts w:cs="Arial"/>
+                <w:color w:val="000000"/>
+                <w:lang w:val="en-GB"/>
+              </w:rPr>
+              <w:t xml:space="preserve"> designer and MS Excel</w:t>
             </w:r>
           </w:p>
           <w:p>
@@ -1942,91 +1941,7 @@
                 <w:color w:val="000000"/>
                 <w:lang w:val="en-GB"/>
               </w:rPr>
-              <w:t>Interacting with students, assisting with answering questions and motivating them to get the best from their laboratory work.</w:t>
-            </w:r>
-          </w:p>
-          <w:p>
-            <w:pPr>
-              <w:jc w:val="both"/>
-              <w:rPr>
-                <w:rFonts w:cs="Arial"/>
-                <w:b/>
-                <w:color w:val="000000"/>
-                <w:lang w:val="en-GB"/>
-              </w:rPr>
-            </w:pPr>
-          </w:p>
-          <w:p>
-            <w:pPr>
-              <w:jc w:val="both"/>
-              <w:rPr>
-                <w:rFonts w:cs="Arial"/>
-                <w:b/>
-                <w:color w:val="000000"/>
-                <w:lang w:val="en-GB"/>
-              </w:rPr>
-            </w:pPr>
-            <w:r>
-              <w:rPr>
-                <w:rFonts w:cs="Arial"/>
-                <w:b/>
-                <w:color w:val="000000"/>
-                <w:lang w:val="en-GB"/>
-              </w:rPr>
-              <w:lastRenderedPageBreak/>
-              <w:t xml:space="preserve">Oct 2018- Dec 2018: </w:t>
-            </w:r>
-            <w:r>
-              <w:rPr>
-                <w:rFonts w:cs="Arial"/>
-                <w:b/>
-                <w:color w:val="000000"/>
-                <w:lang w:val="en-GB"/>
-              </w:rPr>
-              <w:t xml:space="preserve">Senior </w:t>
-            </w:r>
-            <w:r>
-              <w:rPr>
-                <w:rFonts w:cs="Arial"/>
-                <w:b/>
-                <w:color w:val="000000"/>
-                <w:lang w:val="en-GB"/>
-              </w:rPr>
-              <w:t>ASP.NET Core Web Application Developer, Rocket Horse Limited, Second Floor, Platform Building</w:t>
-            </w:r>
-            <w:r>
-              <w:rPr>
-                <w:rFonts w:cs="Arial"/>
-                <w:b/>
-                <w:color w:val="000000"/>
-                <w:lang w:val="en-GB"/>
-              </w:rPr>
-              <w:t xml:space="preserve">, </w:t>
-            </w:r>
-            <w:r>
-              <w:rPr>
-                <w:rFonts w:cs="Arial"/>
-                <w:b/>
-                <w:color w:val="000000"/>
-                <w:lang w:val="en-GB"/>
-              </w:rPr>
-              <w:t>Leeds</w:t>
-            </w:r>
-            <w:r>
-              <w:rPr>
-                <w:rFonts w:cs="Arial"/>
-                <w:color w:val="000000"/>
-                <w:lang w:val="en-GB"/>
-              </w:rPr>
-              <w:t>.</w:t>
-            </w:r>
-            <w:r>
-              <w:rPr>
-                <w:rFonts w:cs="Arial"/>
-                <w:color w:val="000000"/>
-                <w:lang w:val="en-GB"/>
-              </w:rPr>
-              <w:t xml:space="preserve"> </w:t>
+              <w:t>Management of Embedded projects using Microsoft Project</w:t>
             </w:r>
           </w:p>
           <w:p>
@@ -2048,6 +1963,526 @@
                 <w:color w:val="000000"/>
                 <w:lang w:val="en-GB"/>
               </w:rPr>
+              <w:t>Development of Drivers for various embedded subsystems.</w:t>
+            </w:r>
+          </w:p>
+          <w:p>
+            <w:pPr>
+              <w:numPr>
+                <w:ilvl w:val="0"/>
+                <w:numId w:val="7"/>
+              </w:numPr>
+              <w:jc w:val="both"/>
+              <w:rPr>
+                <w:rFonts w:cs="Arial"/>
+                <w:color w:val="000000"/>
+                <w:lang w:val="en-GB"/>
+              </w:rPr>
+            </w:pPr>
+            <w:r>
+              <w:rPr>
+                <w:rFonts w:cs="Arial"/>
+                <w:color w:val="000000"/>
+                <w:lang w:val="en-GB"/>
+              </w:rPr>
+              <w:t xml:space="preserve">Use of </w:t>
+            </w:r>
+            <w:proofErr w:type="spellStart"/>
+            <w:r>
+              <w:rPr>
+                <w:rFonts w:cs="Arial"/>
+                <w:color w:val="000000"/>
+                <w:lang w:val="en-GB"/>
+              </w:rPr>
+              <w:t>Mbed</w:t>
+            </w:r>
+            <w:proofErr w:type="spellEnd"/>
+            <w:r>
+              <w:rPr>
+                <w:rFonts w:cs="Arial"/>
+                <w:color w:val="000000"/>
+                <w:lang w:val="en-GB"/>
+              </w:rPr>
+              <w:t xml:space="preserve"> and </w:t>
+            </w:r>
+            <w:proofErr w:type="spellStart"/>
+            <w:r>
+              <w:rPr>
+                <w:rFonts w:cs="Arial"/>
+                <w:color w:val="000000"/>
+                <w:lang w:val="en-GB"/>
+              </w:rPr>
+              <w:t>Keil</w:t>
+            </w:r>
+            <w:proofErr w:type="spellEnd"/>
+            <w:r>
+              <w:rPr>
+                <w:rFonts w:cs="Arial"/>
+                <w:color w:val="000000"/>
+                <w:lang w:val="en-GB"/>
+              </w:rPr>
+              <w:t xml:space="preserve"> platform for development of Embedded firmware</w:t>
+            </w:r>
+          </w:p>
+          <w:p>
+            <w:pPr>
+              <w:numPr>
+                <w:ilvl w:val="0"/>
+                <w:numId w:val="7"/>
+              </w:numPr>
+              <w:jc w:val="both"/>
+              <w:rPr>
+                <w:rFonts w:cs="Arial"/>
+                <w:color w:val="000000"/>
+                <w:lang w:val="en-GB"/>
+              </w:rPr>
+            </w:pPr>
+            <w:r>
+              <w:rPr>
+                <w:rFonts w:cs="Arial"/>
+                <w:color w:val="000000"/>
+                <w:lang w:val="en-GB"/>
+              </w:rPr>
+              <w:t>Development of various state machine and other algorithms for embedded firmware.</w:t>
+            </w:r>
+          </w:p>
+          <w:p>
+            <w:pPr>
+              <w:numPr>
+                <w:ilvl w:val="0"/>
+                <w:numId w:val="7"/>
+              </w:numPr>
+              <w:jc w:val="both"/>
+              <w:rPr>
+                <w:rFonts w:cs="Arial"/>
+                <w:color w:val="000000"/>
+                <w:lang w:val="en-GB"/>
+              </w:rPr>
+            </w:pPr>
+            <w:r>
+              <w:rPr>
+                <w:rFonts w:cs="Arial"/>
+                <w:color w:val="000000"/>
+                <w:lang w:val="en-GB"/>
+              </w:rPr>
+              <w:t>Development of Embedded Circuit Testing systems</w:t>
+            </w:r>
+          </w:p>
+          <w:p>
+            <w:pPr>
+              <w:numPr>
+                <w:ilvl w:val="0"/>
+                <w:numId w:val="7"/>
+              </w:numPr>
+              <w:jc w:val="both"/>
+              <w:rPr>
+                <w:rFonts w:cs="Arial"/>
+                <w:color w:val="000000"/>
+                <w:lang w:val="en-GB"/>
+              </w:rPr>
+            </w:pPr>
+            <w:r>
+              <w:rPr>
+                <w:rFonts w:cs="Arial"/>
+                <w:color w:val="000000"/>
+                <w:lang w:val="en-GB"/>
+              </w:rPr>
+              <w:t>Analysis and design of embedded systems used for various material testing systems.</w:t>
+            </w:r>
+          </w:p>
+          <w:p>
+            <w:pPr>
+              <w:numPr>
+                <w:ilvl w:val="0"/>
+                <w:numId w:val="7"/>
+              </w:numPr>
+              <w:jc w:val="both"/>
+              <w:rPr>
+                <w:rFonts w:cs="Arial"/>
+                <w:color w:val="000000"/>
+                <w:lang w:val="en-GB"/>
+              </w:rPr>
+            </w:pPr>
+            <w:r>
+              <w:rPr>
+                <w:rFonts w:cs="Arial"/>
+                <w:color w:val="000000"/>
+                <w:lang w:val="en-GB"/>
+              </w:rPr>
+              <w:t>Implementation of Agile mechanisms for management of embedded projects.</w:t>
+            </w:r>
+            <w:bookmarkStart w:id="0" w:name="_GoBack"/>
+            <w:bookmarkEnd w:id="0"/>
+          </w:p>
+          <w:p>
+            <w:pPr>
+              <w:jc w:val="both"/>
+              <w:rPr>
+                <w:rFonts w:cs="Arial"/>
+                <w:b/>
+                <w:color w:val="000000"/>
+                <w:lang w:val="en-GB"/>
+              </w:rPr>
+            </w:pPr>
+          </w:p>
+          <w:p>
+            <w:pPr>
+              <w:jc w:val="both"/>
+              <w:rPr>
+                <w:rFonts w:cs="Arial"/>
+                <w:b/>
+                <w:color w:val="000000"/>
+                <w:lang w:val="en-GB"/>
+              </w:rPr>
+            </w:pPr>
+            <w:r>
+              <w:rPr>
+                <w:rFonts w:cs="Arial"/>
+                <w:b/>
+                <w:color w:val="000000"/>
+                <w:lang w:val="en-GB"/>
+              </w:rPr>
+              <w:t>Sep</w:t>
+            </w:r>
+            <w:r>
+              <w:rPr>
+                <w:rFonts w:cs="Arial"/>
+                <w:b/>
+                <w:color w:val="000000"/>
+                <w:lang w:val="en-GB"/>
+              </w:rPr>
+              <w:t xml:space="preserve"> 201</w:t>
+            </w:r>
+            <w:r>
+              <w:rPr>
+                <w:rFonts w:cs="Arial"/>
+                <w:b/>
+                <w:color w:val="000000"/>
+                <w:lang w:val="en-GB"/>
+              </w:rPr>
+              <w:t>7</w:t>
+            </w:r>
+            <w:r>
+              <w:rPr>
+                <w:rFonts w:cs="Arial"/>
+                <w:b/>
+                <w:color w:val="000000"/>
+                <w:lang w:val="en-GB"/>
+              </w:rPr>
+              <w:t xml:space="preserve">- </w:t>
+            </w:r>
+            <w:r>
+              <w:rPr>
+                <w:rFonts w:cs="Arial"/>
+                <w:b/>
+                <w:color w:val="000000"/>
+                <w:lang w:val="en-GB"/>
+              </w:rPr>
+              <w:t>Jan 2019</w:t>
+            </w:r>
+            <w:r>
+              <w:rPr>
+                <w:rFonts w:cs="Arial"/>
+                <w:b/>
+                <w:color w:val="000000"/>
+                <w:lang w:val="en-GB"/>
+              </w:rPr>
+              <w:t xml:space="preserve">: </w:t>
+            </w:r>
+            <w:r>
+              <w:rPr>
+                <w:rFonts w:cs="Arial"/>
+                <w:b/>
+                <w:color w:val="000000"/>
+                <w:lang w:val="en-GB"/>
+              </w:rPr>
+              <w:t xml:space="preserve">Software </w:t>
+            </w:r>
+            <w:r>
+              <w:rPr>
+                <w:rFonts w:cs="Arial"/>
+                <w:b/>
+                <w:color w:val="000000"/>
+                <w:lang w:val="en-GB"/>
+              </w:rPr>
+              <w:t>Engineering Laboratory Tutor</w:t>
+            </w:r>
+            <w:r>
+              <w:rPr>
+                <w:rFonts w:cs="Arial"/>
+                <w:color w:val="000000"/>
+                <w:lang w:val="en-GB"/>
+              </w:rPr>
+              <w:t>.</w:t>
+            </w:r>
+            <w:r>
+              <w:rPr>
+                <w:rFonts w:cs="Arial"/>
+                <w:color w:val="000000"/>
+                <w:lang w:val="en-GB"/>
+              </w:rPr>
+              <w:t xml:space="preserve"> </w:t>
+            </w:r>
+          </w:p>
+          <w:p>
+            <w:pPr>
+              <w:numPr>
+                <w:ilvl w:val="0"/>
+                <w:numId w:val="7"/>
+              </w:numPr>
+              <w:jc w:val="both"/>
+              <w:rPr>
+                <w:rFonts w:cs="Arial"/>
+                <w:color w:val="000000"/>
+                <w:lang w:val="en-GB"/>
+              </w:rPr>
+            </w:pPr>
+            <w:r>
+              <w:rPr>
+                <w:rFonts w:cs="Arial"/>
+                <w:color w:val="000000"/>
+                <w:lang w:val="en-GB"/>
+              </w:rPr>
+              <w:t xml:space="preserve">Development </w:t>
+            </w:r>
+            <w:r>
+              <w:rPr>
+                <w:rFonts w:cs="Arial"/>
+                <w:color w:val="000000"/>
+                <w:lang w:val="en-GB"/>
+              </w:rPr>
+              <w:t>of Curriculum for Undergraduate and Post Graduate Study</w:t>
+            </w:r>
+            <w:r>
+              <w:rPr>
+                <w:rFonts w:cs="Arial"/>
+                <w:color w:val="000000"/>
+                <w:lang w:val="en-GB"/>
+              </w:rPr>
+              <w:t xml:space="preserve"> </w:t>
+            </w:r>
+            <w:r>
+              <w:rPr>
+                <w:rFonts w:cs="Arial"/>
+                <w:color w:val="000000"/>
+                <w:lang w:val="en-GB"/>
+              </w:rPr>
+              <w:t>for Web and Machine Learning Technologies.</w:t>
+            </w:r>
+          </w:p>
+          <w:p>
+            <w:pPr>
+              <w:numPr>
+                <w:ilvl w:val="0"/>
+                <w:numId w:val="7"/>
+              </w:numPr>
+              <w:jc w:val="both"/>
+              <w:rPr>
+                <w:rFonts w:cs="Arial"/>
+                <w:color w:val="000000"/>
+                <w:lang w:val="en-GB"/>
+              </w:rPr>
+            </w:pPr>
+            <w:r>
+              <w:rPr>
+                <w:rFonts w:cs="Arial"/>
+                <w:color w:val="000000"/>
+                <w:lang w:val="en-GB"/>
+              </w:rPr>
+              <w:t xml:space="preserve">Preparation of Laboratory Demonstration for software </w:t>
+            </w:r>
+            <w:r>
+              <w:rPr>
+                <w:rFonts w:cs="Arial"/>
+                <w:color w:val="000000"/>
+                <w:lang w:val="en-GB"/>
+              </w:rPr>
+              <w:t xml:space="preserve">Technologies include, ASP.NET Core MVC, ASP.NET Core Web API, Entity Framework, </w:t>
+            </w:r>
+            <w:r>
+              <w:rPr>
+                <w:rFonts w:cs="Arial"/>
+                <w:color w:val="000000"/>
+                <w:lang w:val="en-GB"/>
+              </w:rPr>
+              <w:t xml:space="preserve">Keras, Matlab, python, SQL server, MySQL, ASP.NET web forms, </w:t>
+            </w:r>
+            <w:proofErr w:type="spellStart"/>
+            <w:r>
+              <w:rPr>
+                <w:rFonts w:cs="Arial"/>
+                <w:color w:val="000000"/>
+                <w:lang w:val="en-GB"/>
+              </w:rPr>
+              <w:t>TensorFlow</w:t>
+            </w:r>
+            <w:proofErr w:type="spellEnd"/>
+            <w:r>
+              <w:rPr>
+                <w:rFonts w:cs="Arial"/>
+                <w:color w:val="000000"/>
+                <w:lang w:val="en-GB"/>
+              </w:rPr>
+              <w:t xml:space="preserve">, </w:t>
+            </w:r>
+            <w:proofErr w:type="spellStart"/>
+            <w:r>
+              <w:rPr>
+                <w:rFonts w:cs="Arial"/>
+                <w:color w:val="000000"/>
+                <w:lang w:val="en-GB"/>
+              </w:rPr>
+              <w:t>ScikitLearn</w:t>
+            </w:r>
+            <w:proofErr w:type="spellEnd"/>
+          </w:p>
+          <w:p>
+            <w:pPr>
+              <w:numPr>
+                <w:ilvl w:val="0"/>
+                <w:numId w:val="7"/>
+              </w:numPr>
+              <w:jc w:val="both"/>
+              <w:rPr>
+                <w:rFonts w:cs="Arial"/>
+                <w:color w:val="000000"/>
+                <w:lang w:val="en-GB"/>
+              </w:rPr>
+            </w:pPr>
+            <w:r>
+              <w:rPr>
+                <w:rFonts w:cs="Arial"/>
+                <w:color w:val="000000"/>
+                <w:lang w:val="en-GB"/>
+              </w:rPr>
+              <w:t xml:space="preserve">Courses Taught include: Undergraduate database applications and post graduate machine learning series. </w:t>
+            </w:r>
+          </w:p>
+          <w:p>
+            <w:pPr>
+              <w:numPr>
+                <w:ilvl w:val="0"/>
+                <w:numId w:val="7"/>
+              </w:numPr>
+              <w:jc w:val="both"/>
+              <w:rPr>
+                <w:rFonts w:cs="Arial"/>
+                <w:color w:val="000000"/>
+                <w:lang w:val="en-GB"/>
+              </w:rPr>
+            </w:pPr>
+            <w:r>
+              <w:rPr>
+                <w:rFonts w:cs="Arial"/>
+                <w:color w:val="000000"/>
+                <w:lang w:val="en-GB"/>
+              </w:rPr>
+              <w:t>Interacting with students, assisting with answering questions and motivating them to get the best from their laboratory work.</w:t>
+            </w:r>
+          </w:p>
+          <w:p>
+            <w:pPr>
+              <w:jc w:val="both"/>
+              <w:rPr>
+                <w:rFonts w:cs="Arial"/>
+                <w:b/>
+                <w:color w:val="000000"/>
+                <w:lang w:val="en-GB"/>
+              </w:rPr>
+            </w:pPr>
+          </w:p>
+          <w:p>
+            <w:pPr>
+              <w:jc w:val="both"/>
+              <w:rPr>
+                <w:rFonts w:cs="Arial"/>
+                <w:b/>
+                <w:color w:val="000000"/>
+                <w:lang w:val="en-GB"/>
+              </w:rPr>
+            </w:pPr>
+            <w:r>
+              <w:rPr>
+                <w:rFonts w:cs="Arial"/>
+                <w:b/>
+                <w:color w:val="000000"/>
+                <w:lang w:val="en-GB"/>
+              </w:rPr>
+              <w:t xml:space="preserve">Oct 2018- Dec 2018: </w:t>
+            </w:r>
+            <w:r>
+              <w:rPr>
+                <w:rFonts w:cs="Arial"/>
+                <w:b/>
+                <w:color w:val="000000"/>
+                <w:lang w:val="en-GB"/>
+              </w:rPr>
+              <w:t xml:space="preserve">Senior </w:t>
+            </w:r>
+            <w:r>
+              <w:rPr>
+                <w:rFonts w:cs="Arial"/>
+                <w:b/>
+                <w:color w:val="000000"/>
+                <w:lang w:val="en-GB"/>
+              </w:rPr>
+              <w:t>ASP.NET Core Web Application Developer, Rocket Horse Limited, Second Floor, Platform Building</w:t>
+            </w:r>
+            <w:r>
+              <w:rPr>
+                <w:rFonts w:cs="Arial"/>
+                <w:b/>
+                <w:color w:val="000000"/>
+                <w:lang w:val="en-GB"/>
+              </w:rPr>
+              <w:t xml:space="preserve">, </w:t>
+            </w:r>
+            <w:r>
+              <w:rPr>
+                <w:rFonts w:cs="Arial"/>
+                <w:b/>
+                <w:color w:val="000000"/>
+                <w:lang w:val="en-GB"/>
+              </w:rPr>
+              <w:t>Leeds</w:t>
+            </w:r>
+            <w:r>
+              <w:rPr>
+                <w:rFonts w:cs="Arial"/>
+                <w:color w:val="000000"/>
+                <w:lang w:val="en-GB"/>
+              </w:rPr>
+              <w:t>.</w:t>
+            </w:r>
+            <w:r>
+              <w:rPr>
+                <w:rFonts w:cs="Arial"/>
+                <w:color w:val="000000"/>
+                <w:lang w:val="en-GB"/>
+              </w:rPr>
+              <w:t xml:space="preserve"> </w:t>
+            </w:r>
+          </w:p>
+          <w:p>
+            <w:pPr>
+              <w:numPr>
+                <w:ilvl w:val="0"/>
+                <w:numId w:val="7"/>
+              </w:numPr>
+              <w:jc w:val="both"/>
+              <w:rPr>
+                <w:rFonts w:cs="Arial"/>
+                <w:color w:val="000000"/>
+                <w:lang w:val="en-GB"/>
+              </w:rPr>
+            </w:pPr>
+            <w:r>
+              <w:rPr>
+                <w:rFonts w:cs="Arial"/>
+                <w:color w:val="000000"/>
+                <w:lang w:val="en-GB"/>
+              </w:rPr>
+              <w:lastRenderedPageBreak/>
               <w:t xml:space="preserve">Development and extension of the popular pub quiz hosted application called KWIZZBIT. </w:t>
             </w:r>
             <w:hyperlink r:id="rId8" w:history="1">
@@ -2262,8 +2697,6 @@
               </w:rPr>
               <w:t>SignalR</w:t>
             </w:r>
-            <w:bookmarkStart w:id="0" w:name="_GoBack"/>
-            <w:bookmarkEnd w:id="0"/>
           </w:p>
           <w:p>
             <w:pPr>
@@ -2736,7 +3169,25 @@
                 <w:color w:val="000000"/>
                 <w:lang w:val="en-GB"/>
               </w:rPr>
-              <w:t xml:space="preserve">Angular 2 , 4 and </w:t>
+              <w:t xml:space="preserve">Angular </w:t>
+            </w:r>
+            <w:proofErr w:type="gramStart"/>
+            <w:r>
+              <w:rPr>
+                <w:rFonts w:cs="Arial"/>
+                <w:color w:val="000000"/>
+                <w:lang w:val="en-GB"/>
+              </w:rPr>
+              <w:t>2 ,</w:t>
+            </w:r>
+            <w:proofErr w:type="gramEnd"/>
+            <w:r>
+              <w:rPr>
+                <w:rFonts w:cs="Arial"/>
+                <w:color w:val="000000"/>
+                <w:lang w:val="en-GB"/>
+              </w:rPr>
+              <w:t xml:space="preserve"> 4 and </w:t>
             </w:r>
             <w:proofErr w:type="spellStart"/>
             <w:r>
@@ -2863,8 +3314,9 @@
                 <w:color w:val="000000"/>
                 <w:lang w:val="en-GB"/>
               </w:rPr>
-              <w:t>, University of Huddersfield.</w:t>
-            </w:r>
+              <w:t xml:space="preserve">, University of </w:t>
+            </w:r>
+            <w:proofErr w:type="gramStart"/>
             <w:r>
               <w:rPr>
                 <w:rFonts w:cs="Arial"/>
@@ -2872,8 +3324,18 @@
                 <w:color w:val="000000"/>
                 <w:lang w:val="en-GB"/>
               </w:rPr>
+              <w:t>Huddersfield.</w:t>
+            </w:r>
+            <w:r>
+              <w:rPr>
+                <w:rFonts w:cs="Arial"/>
+                <w:b/>
+                <w:color w:val="000000"/>
+                <w:lang w:val="en-GB"/>
+              </w:rPr>
               <w:t>(</w:t>
             </w:r>
+            <w:proofErr w:type="gramEnd"/>
             <w:r>
               <w:rPr>
                 <w:rFonts w:cs="Arial"/>
@@ -2911,7 +3373,25 @@
                 <w:color w:val="000000"/>
                 <w:lang w:val="en-GB"/>
               </w:rPr>
-              <w:t xml:space="preserve">Angular 2 , 4 and </w:t>
+              <w:t xml:space="preserve">Angular </w:t>
+            </w:r>
+            <w:proofErr w:type="gramStart"/>
+            <w:r>
+              <w:rPr>
+                <w:rFonts w:cs="Arial"/>
+                <w:color w:val="000000"/>
+                <w:lang w:val="en-GB"/>
+              </w:rPr>
+              <w:t>2 ,</w:t>
+            </w:r>
+            <w:proofErr w:type="gramEnd"/>
+            <w:r>
+              <w:rPr>
+                <w:rFonts w:cs="Arial"/>
+                <w:color w:val="000000"/>
+                <w:lang w:val="en-GB"/>
+              </w:rPr>
+              <w:t xml:space="preserve"> 4 and </w:t>
             </w:r>
             <w:proofErr w:type="spellStart"/>
             <w:r>
@@ -3218,7 +3698,29 @@
                 <w:color w:val="000000"/>
                 <w:lang w:val="en-GB"/>
               </w:rPr>
-              <w:t>Cinfores Nigeria Limited  Trans Amadi Gardens, Port Harcourt</w:t>
+              <w:t xml:space="preserve">Cinfores Nigeria </w:t>
+            </w:r>
+            <w:proofErr w:type="gramStart"/>
+            <w:r>
+              <w:rPr>
+                <w:rFonts w:cs="Arial"/>
+                <w:b/>
+                <w:i/>
+                <w:color w:val="000000"/>
+                <w:lang w:val="en-GB"/>
+              </w:rPr>
+              <w:t>Limited  Trans</w:t>
+            </w:r>
+            <w:proofErr w:type="gramEnd"/>
+            <w:r>
+              <w:rPr>
+                <w:rFonts w:cs="Arial"/>
+                <w:b/>
+                <w:i/>
+                <w:color w:val="000000"/>
+                <w:lang w:val="en-GB"/>
+              </w:rPr>
+              <w:t xml:space="preserve"> Amadi Gardens, Port Harcourt</w:t>
             </w:r>
             <w:r>
               <w:rPr>
@@ -3276,7 +3778,25 @@
                 <w:color w:val="000000"/>
                 <w:lang w:val="en-GB"/>
               </w:rPr>
-              <w:t>Web and Application Developer for Scholarship management System, Lecture Scheduler, Data migration. Integration of SMS server for software product activation.</w:t>
+              <w:t xml:space="preserve">Web and Application Developer for Scholarship </w:t>
+            </w:r>
+            <w:proofErr w:type="gramStart"/>
+            <w:r>
+              <w:rPr>
+                <w:rFonts w:cs="Arial"/>
+                <w:color w:val="000000"/>
+                <w:lang w:val="en-GB"/>
+              </w:rPr>
+              <w:t>management</w:t>
+            </w:r>
+            <w:proofErr w:type="gramEnd"/>
+            <w:r>
+              <w:rPr>
+                <w:rFonts w:cs="Arial"/>
+                <w:color w:val="000000"/>
+                <w:lang w:val="en-GB"/>
+              </w:rPr>
+              <w:t xml:space="preserve"> System, Lecture Scheduler, Data migration. Integration of SMS server for software product activation.</w:t>
             </w:r>
           </w:p>
           <w:p>
@@ -3388,7 +3908,29 @@
                 <w:color w:val="000000"/>
                 <w:lang w:val="en-GB"/>
               </w:rPr>
-              <w:t>KB&amp;I Technology (Nigeria) Limited  D/Line, Port Harcourt</w:t>
+              <w:t xml:space="preserve">KB&amp;I Technology (Nigeria) </w:t>
+            </w:r>
+            <w:proofErr w:type="gramStart"/>
+            <w:r>
+              <w:rPr>
+                <w:rFonts w:cs="Arial"/>
+                <w:b/>
+                <w:i/>
+                <w:color w:val="000000"/>
+                <w:lang w:val="en-GB"/>
+              </w:rPr>
+              <w:t>Limited  D</w:t>
+            </w:r>
+            <w:proofErr w:type="gramEnd"/>
+            <w:r>
+              <w:rPr>
+                <w:rFonts w:cs="Arial"/>
+                <w:b/>
+                <w:i/>
+                <w:color w:val="000000"/>
+                <w:lang w:val="en-GB"/>
+              </w:rPr>
+              <w:t>/Line, Port Harcourt</w:t>
             </w:r>
             <w:r>
               <w:rPr>
@@ -3602,7 +4144,25 @@
                 <w:color w:val="000000"/>
                 <w:lang w:val="en-GB"/>
               </w:rPr>
-              <w:t xml:space="preserve"> fone pals mobile social network web application and development of </w:t>
+              <w:t xml:space="preserve"> </w:t>
+            </w:r>
+            <w:proofErr w:type="spellStart"/>
+            <w:r>
+              <w:rPr>
+                <w:rFonts w:cs="Arial"/>
+                <w:color w:val="000000"/>
+                <w:lang w:val="en-GB"/>
+              </w:rPr>
+              <w:t>fone</w:t>
+            </w:r>
+            <w:proofErr w:type="spellEnd"/>
+            <w:r>
+              <w:rPr>
+                <w:rFonts w:cs="Arial"/>
+                <w:color w:val="000000"/>
+                <w:lang w:val="en-GB"/>
+              </w:rPr>
+              <w:t xml:space="preserve"> pals mobile social network web application and development of </w:t>
             </w:r>
             <w:r>
               <w:rPr>
@@ -3812,8 +4372,20 @@
                 <w:color w:val="000000"/>
                 <w:lang w:val="en-GB"/>
               </w:rPr>
-              <w:t>Limited, Victoria Island,  Lagos</w:t>
-            </w:r>
+              <w:t xml:space="preserve">Limited, Victoria </w:t>
+            </w:r>
+            <w:proofErr w:type="gramStart"/>
+            <w:r>
+              <w:rPr>
+                <w:rFonts w:cs="Arial"/>
+                <w:b/>
+                <w:i/>
+                <w:color w:val="000000"/>
+                <w:lang w:val="en-GB"/>
+              </w:rPr>
+              <w:t>Island,  Lagos</w:t>
+            </w:r>
+            <w:proofErr w:type="gramEnd"/>
             <w:r>
               <w:rPr>
                 <w:rFonts w:cs="Arial"/>
@@ -3910,8 +4482,9 @@
                 <w:color w:val="000000"/>
                 <w:lang w:val="en-GB"/>
               </w:rPr>
-              <w:t>Speech Recognition- An Object Oriented Approach</w:t>
-            </w:r>
+              <w:t xml:space="preserve">Speech Recognition- An Object Oriented </w:t>
+            </w:r>
+            <w:proofErr w:type="gramStart"/>
             <w:r>
               <w:rPr>
                 <w:rFonts w:cs="Arial"/>
@@ -3919,7 +4492,26 @@
                 <w:color w:val="000000"/>
                 <w:lang w:val="en-GB"/>
               </w:rPr>
-              <w:t>(2016)</w:t>
+              <w:t>Approach</w:t>
+            </w:r>
+            <w:r>
+              <w:rPr>
+                <w:rFonts w:cs="Arial"/>
+                <w:b/>
+                <w:color w:val="000000"/>
+                <w:lang w:val="en-GB"/>
+              </w:rPr>
+              <w:t>(</w:t>
+            </w:r>
+            <w:proofErr w:type="gramEnd"/>
+            <w:r>
+              <w:rPr>
+                <w:rFonts w:cs="Arial"/>
+                <w:b/>
+                <w:color w:val="000000"/>
+                <w:lang w:val="en-GB"/>
+              </w:rPr>
+              <w:t>2016)</w:t>
             </w:r>
             <w:r>
               <w:rPr>
@@ -4086,7 +4678,7 @@
                 <w:color w:val="000000"/>
                 <w:lang w:val="en-GB"/>
               </w:rPr>
-              <w:t xml:space="preserve">ASP.NET core web api + </w:t>
+              <w:t xml:space="preserve">ASP.NET core web </w:t>
             </w:r>
             <w:proofErr w:type="spellStart"/>
             <w:r>
@@ -4095,6 +4687,24 @@
                 <w:color w:val="000000"/>
                 <w:lang w:val="en-GB"/>
               </w:rPr>
+              <w:t>api</w:t>
+            </w:r>
+            <w:proofErr w:type="spellEnd"/>
+            <w:r>
+              <w:rPr>
+                <w:rFonts w:cs="Arial"/>
+                <w:color w:val="000000"/>
+                <w:lang w:val="en-GB"/>
+              </w:rPr>
+              <w:t xml:space="preserve"> + </w:t>
+            </w:r>
+            <w:proofErr w:type="spellStart"/>
+            <w:r>
+              <w:rPr>
+                <w:rFonts w:cs="Arial"/>
+                <w:color w:val="000000"/>
+                <w:lang w:val="en-GB"/>
+              </w:rPr>
               <w:t>Entitity</w:t>
             </w:r>
             <w:proofErr w:type="spellEnd"/>
@@ -4104,15 +4714,33 @@
                 <w:color w:val="000000"/>
                 <w:lang w:val="en-GB"/>
               </w:rPr>
-              <w:t xml:space="preserve"> framework+</w:t>
-            </w:r>
-            <w:r>
-              <w:rPr>
-                <w:rFonts w:cs="Arial"/>
-                <w:color w:val="000000"/>
-                <w:lang w:val="en-GB"/>
-              </w:rPr>
-              <w:t xml:space="preserve">PHP MVC Framework </w:t>
+              <w:t xml:space="preserve"> </w:t>
+            </w:r>
+            <w:proofErr w:type="spellStart"/>
+            <w:r>
+              <w:rPr>
+                <w:rFonts w:cs="Arial"/>
+                <w:color w:val="000000"/>
+                <w:lang w:val="en-GB"/>
+              </w:rPr>
+              <w:t>framework+</w:t>
+            </w:r>
+            <w:r>
+              <w:rPr>
+                <w:rFonts w:cs="Arial"/>
+                <w:color w:val="000000"/>
+                <w:lang w:val="en-GB"/>
+              </w:rPr>
+              <w:t>PHP</w:t>
+            </w:r>
+            <w:proofErr w:type="spellEnd"/>
+            <w:r>
+              <w:rPr>
+                <w:rFonts w:cs="Arial"/>
+                <w:color w:val="000000"/>
+                <w:lang w:val="en-GB"/>
+              </w:rPr>
+              <w:t xml:space="preserve"> MVC Framework </w:t>
             </w:r>
             <w:r>
               <w:rPr>
@@ -4222,7 +4850,25 @@
                 <w:color w:val="000000"/>
                 <w:lang w:val="en-GB"/>
               </w:rPr>
-              <w:t>Development of a 2/3D Laser profile software toolset. Computer based laser analysis and diagnosis tool  [Master’s degree Project]</w:t>
+              <w:t xml:space="preserve">Development of a 2/3D Laser profile software toolset. Computer based laser analysis and diagnosis </w:t>
+            </w:r>
+            <w:proofErr w:type="gramStart"/>
+            <w:r>
+              <w:rPr>
+                <w:rFonts w:cs="Arial"/>
+                <w:color w:val="000000"/>
+                <w:lang w:val="en-GB"/>
+              </w:rPr>
+              <w:t>tool  [</w:t>
+            </w:r>
+            <w:proofErr w:type="gramEnd"/>
+            <w:r>
+              <w:rPr>
+                <w:rFonts w:cs="Arial"/>
+                <w:color w:val="000000"/>
+                <w:lang w:val="en-GB"/>
+              </w:rPr>
+              <w:t>Master’s degree Project]</w:t>
             </w:r>
           </w:p>
           <w:p>
@@ -4276,7 +4922,25 @@
                 <w:color w:val="000000"/>
                 <w:lang w:val="en-GB"/>
               </w:rPr>
-              <w:t xml:space="preserve">Business Application. Implemented at Bitsom Eye Clinic, </w:t>
+              <w:t xml:space="preserve">Business Application. Implemented at </w:t>
+            </w:r>
+            <w:proofErr w:type="spellStart"/>
+            <w:r>
+              <w:rPr>
+                <w:rFonts w:cs="Arial"/>
+                <w:color w:val="000000"/>
+                <w:lang w:val="en-GB"/>
+              </w:rPr>
+              <w:t>Bitsom</w:t>
+            </w:r>
+            <w:proofErr w:type="spellEnd"/>
+            <w:r>
+              <w:rPr>
+                <w:rFonts w:cs="Arial"/>
+                <w:color w:val="000000"/>
+                <w:lang w:val="en-GB"/>
+              </w:rPr>
+              <w:t xml:space="preserve"> Eye Clinic, </w:t>
             </w:r>
             <w:proofErr w:type="spellStart"/>
             <w:r>
@@ -4698,7 +5362,6 @@
                 <w:color w:val="000000"/>
                 <w:lang w:val="en-GB"/>
               </w:rPr>
-              <w:lastRenderedPageBreak/>
               <w:t>Human Skills</w:t>
             </w:r>
           </w:p>
@@ -4970,7 +5633,7 @@
           </w:tcPr>
           <w:p>
             <w:pPr>
-              <w:pStyle w:val="MediumGrid2-Accent1"/>
+              <w:pStyle w:val="MediumGrid2-Accent11"/>
               <w:rPr>
                 <w:lang w:val="en-GB"/>
               </w:rPr>
@@ -4990,7 +5653,7 @@
           </w:p>
           <w:p>
             <w:pPr>
-              <w:pStyle w:val="MediumGrid2-Accent1"/>
+              <w:pStyle w:val="MediumGrid2-Accent11"/>
               <w:rPr>
                 <w:lang w:val="en-GB"/>
               </w:rPr>
@@ -5010,7 +5673,7 @@
           </w:p>
           <w:p>
             <w:pPr>
-              <w:pStyle w:val="MediumGrid2-Accent1"/>
+              <w:pStyle w:val="MediumGrid2-Accent11"/>
               <w:rPr>
                 <w:lang w:val="en-GB"/>
               </w:rPr>
@@ -5024,7 +5687,7 @@
           </w:p>
           <w:p>
             <w:pPr>
-              <w:pStyle w:val="MediumGrid2-Accent1"/>
+              <w:pStyle w:val="MediumGrid2-Accent11"/>
               <w:rPr>
                 <w:lang w:val="en-GB"/>
               </w:rPr>
@@ -5038,7 +5701,7 @@
           </w:p>
           <w:p>
             <w:pPr>
-              <w:pStyle w:val="MediumGrid2-Accent1"/>
+              <w:pStyle w:val="MediumGrid2-Accent11"/>
               <w:rPr>
                 <w:lang w:val="en-GB"/>
               </w:rPr>
@@ -5052,7 +5715,7 @@
           </w:p>
           <w:p>
             <w:pPr>
-              <w:pStyle w:val="MediumGrid2-Accent1"/>
+              <w:pStyle w:val="MediumGrid2-Accent11"/>
               <w:rPr>
                 <w:lang w:val="en-GB"/>
               </w:rPr>
@@ -5066,7 +5729,7 @@
           </w:p>
           <w:p>
             <w:pPr>
-              <w:pStyle w:val="MediumGrid2-Accent1"/>
+              <w:pStyle w:val="MediumGrid2-Accent11"/>
               <w:rPr>
                 <w:lang w:val="en-GB"/>
               </w:rPr>
@@ -5086,7 +5749,7 @@
           </w:p>
           <w:p>
             <w:pPr>
-              <w:pStyle w:val="MediumGrid2-Accent1"/>
+              <w:pStyle w:val="MediumGrid2-Accent11"/>
               <w:rPr>
                 <w:lang w:val="en-GB"/>
               </w:rPr>
@@ -5376,7 +6039,6 @@
           <w:szCs w:val="24"/>
           <w:lang w:val="en-GB" w:eastAsia="en-GB"/>
         </w:rPr>
-        <w:lastRenderedPageBreak/>
         <w:t>Technology Proficiency</w:t>
       </w:r>
     </w:p>
@@ -6790,15 +7452,27 @@
                 <w:lang w:val="en-GB" w:eastAsia="en-GB"/>
               </w:rPr>
             </w:pPr>
-            <w:r>
-              <w:rPr>
-                <w:rFonts w:cs="Arial"/>
-                <w:color w:val="000000"/>
-                <w:sz w:val="24"/>
-                <w:szCs w:val="24"/>
-                <w:lang w:val="en-GB" w:eastAsia="en-GB"/>
-              </w:rPr>
-              <w:t>KnockoutJS/AngularJS</w:t>
+            <w:proofErr w:type="spellStart"/>
+            <w:r>
+              <w:rPr>
+                <w:rFonts w:cs="Arial"/>
+                <w:color w:val="000000"/>
+                <w:sz w:val="24"/>
+                <w:szCs w:val="24"/>
+                <w:lang w:val="en-GB" w:eastAsia="en-GB"/>
+              </w:rPr>
+              <w:t>KnockoutJS</w:t>
+            </w:r>
+            <w:proofErr w:type="spellEnd"/>
+            <w:r>
+              <w:rPr>
+                <w:rFonts w:cs="Arial"/>
+                <w:color w:val="000000"/>
+                <w:sz w:val="24"/>
+                <w:szCs w:val="24"/>
+                <w:lang w:val="en-GB" w:eastAsia="en-GB"/>
+              </w:rPr>
+              <w:t>/AngularJS</w:t>
             </w:r>
             <w:r>
               <w:rPr>
@@ -6924,16 +7598,6 @@
                 <w:lang w:val="en-GB" w:eastAsia="en-GB"/>
               </w:rPr>
             </w:pPr>
-            <w:r>
-              <w:rPr>
-                <w:rFonts w:cs="Arial"/>
-                <w:color w:val="000000"/>
-                <w:sz w:val="24"/>
-                <w:szCs w:val="24"/>
-                <w:lang w:val="en-GB" w:eastAsia="en-GB"/>
-              </w:rPr>
-              <w:t>Javascript/</w:t>
-            </w:r>
             <w:proofErr w:type="spellStart"/>
             <w:r>
               <w:rPr>
@@ -6943,7 +7607,7 @@
                 <w:szCs w:val="24"/>
                 <w:lang w:val="en-GB" w:eastAsia="en-GB"/>
               </w:rPr>
-              <w:t>JQuery</w:t>
+              <w:t>Javascript</w:t>
             </w:r>
             <w:proofErr w:type="spellEnd"/>
             <w:r>
@@ -6954,7 +7618,7 @@
                 <w:szCs w:val="24"/>
                 <w:lang w:val="en-GB" w:eastAsia="en-GB"/>
               </w:rPr>
-              <w:t>/XML/JSON</w:t>
+              <w:t>/JQuery/XML/JSON</w:t>
             </w:r>
           </w:p>
         </w:tc>
@@ -9162,7 +9826,29 @@
                 <w:szCs w:val="24"/>
                 <w:lang w:val="en-GB" w:eastAsia="en-GB"/>
               </w:rPr>
-              <w:t>Cisco/Asterix/</w:t>
+              <w:t>Cisco/</w:t>
+            </w:r>
+            <w:proofErr w:type="spellStart"/>
+            <w:r>
+              <w:rPr>
+                <w:rFonts w:cs="Arial"/>
+                <w:color w:val="000000"/>
+                <w:sz w:val="24"/>
+                <w:szCs w:val="24"/>
+                <w:lang w:val="en-GB" w:eastAsia="en-GB"/>
+              </w:rPr>
+              <w:t>Asterix</w:t>
+            </w:r>
+            <w:proofErr w:type="spellEnd"/>
+            <w:r>
+              <w:rPr>
+                <w:rFonts w:cs="Arial"/>
+                <w:color w:val="000000"/>
+                <w:sz w:val="24"/>
+                <w:szCs w:val="24"/>
+                <w:lang w:val="en-GB" w:eastAsia="en-GB"/>
+              </w:rPr>
+              <w:t>/</w:t>
             </w:r>
             <w:proofErr w:type="spellStart"/>
             <w:r>
@@ -10440,7 +11126,7 @@
 </file>
 
 <file path=word/endnotes.xml><?xml version="1.0" encoding="utf-8"?>
-<w:endnotes xmlns:wpc="http://schemas.microsoft.com/office/word/2010/wordprocessingCanvas" xmlns:cx="http://schemas.microsoft.com/office/drawing/2014/chartex" xmlns:cx1="http://schemas.microsoft.com/office/drawing/2015/9/8/chartex" xmlns:cx2="http://schemas.microsoft.com/office/drawing/2015/10/21/chartex" xmlns:cx3="http://schemas.microsoft.com/office/drawing/2016/5/9/chartex" xmlns:cx4="http://schemas.microsoft.com/office/drawing/2016/5/10/chartex" xmlns:cx5="http://schemas.microsoft.com/office/drawing/2016/5/11/chartex" xmlns:cx6="http://schemas.microsoft.com/office/drawing/2016/5/12/chartex" xmlns:cx7="http://schemas.microsoft.com/office/drawing/2016/5/13/chartex" xmlns:cx8="http://schemas.microsoft.com/office/drawing/2016/5/14/chartex" xmlns:mc="http://schemas.openxmlformats.org/markup-compatibility/2006" xmlns:aink="http://schemas.microsoft.com/office/drawing/2016/ink" xmlns:am3d="http://schemas.microsoft.com/office/drawing/2017/model3d" xmlns:o="urn:schemas-microsoft-com:office:office" xmlns:r="http://schemas.openxmlformats.org/officeDocument/2006/relationships" xmlns:m="http://schemas.openxmlformats.org/officeDocument/2006/math" xmlns:v="urn:schemas-microsoft-com:vml" xmlns:wp14="http://schemas.microsoft.com/office/word/2010/wordprocessingDrawing" xmlns:wp="http://schemas.openxmlformats.org/drawingml/2006/wordprocessingDrawing" xmlns:w10="urn:schemas-microsoft-com:office:word" xmlns:w="http://schemas.openxmlformats.org/wordprocessingml/2006/main" xmlns:w14="http://schemas.microsoft.com/office/word/2010/wordml" xmlns:w15="http://schemas.microsoft.com/office/word/2012/wordml" xmlns:w16cid="http://schemas.microsoft.com/office/word/2016/wordml/cid" xmlns:w16se="http://schemas.microsoft.com/office/word/2015/wordml/symex" xmlns:wpg="http://schemas.microsoft.com/office/word/2010/wordprocessingGroup" xmlns:wpi="http://schemas.microsoft.com/office/word/2010/wordprocessingInk" xmlns:wne="http://schemas.microsoft.com/office/word/2006/wordml" xmlns:wps="http://schemas.microsoft.com/office/word/2010/wordprocessingShape" mc:Ignorable="w14 w15 w16se w16cid wp14">
+<w:endnotes xmlns:wpc="http://schemas.microsoft.com/office/word/2010/wordprocessingCanvas" xmlns:cx="http://schemas.microsoft.com/office/drawing/2014/chartex" xmlns:cx1="http://schemas.microsoft.com/office/drawing/2015/9/8/chartex" xmlns:mc="http://schemas.openxmlformats.org/markup-compatibility/2006" xmlns:o="urn:schemas-microsoft-com:office:office" xmlns:r="http://schemas.openxmlformats.org/officeDocument/2006/relationships" xmlns:m="http://schemas.openxmlformats.org/officeDocument/2006/math" xmlns:v="urn:schemas-microsoft-com:vml" xmlns:wp14="http://schemas.microsoft.com/office/word/2010/wordprocessingDrawing" xmlns:wp="http://schemas.openxmlformats.org/drawingml/2006/wordprocessingDrawing" xmlns:w10="urn:schemas-microsoft-com:office:word" xmlns:w="http://schemas.openxmlformats.org/wordprocessingml/2006/main" xmlns:w14="http://schemas.microsoft.com/office/word/2010/wordml" xmlns:w15="http://schemas.microsoft.com/office/word/2012/wordml" xmlns:w16se="http://schemas.microsoft.com/office/word/2015/wordml/symex" xmlns:wpg="http://schemas.microsoft.com/office/word/2010/wordprocessingGroup" xmlns:wpi="http://schemas.microsoft.com/office/word/2010/wordprocessingInk" xmlns:wne="http://schemas.microsoft.com/office/word/2006/wordml" xmlns:wps="http://schemas.microsoft.com/office/word/2010/wordprocessingShape" mc:Ignorable="w14 w15 w16se wp14">
   <w:endnote w:type="separator" w:id="-1">
     <w:p>
       <w:r>
@@ -10459,7 +11145,7 @@
 </file>
 
 <file path=word/footer1.xml><?xml version="1.0" encoding="utf-8"?>
-<w:ftr xmlns:wpc="http://schemas.microsoft.com/office/word/2010/wordprocessingCanvas" xmlns:cx="http://schemas.microsoft.com/office/drawing/2014/chartex" xmlns:cx1="http://schemas.microsoft.com/office/drawing/2015/9/8/chartex" xmlns:cx2="http://schemas.microsoft.com/office/drawing/2015/10/21/chartex" xmlns:cx3="http://schemas.microsoft.com/office/drawing/2016/5/9/chartex" xmlns:cx4="http://schemas.microsoft.com/office/drawing/2016/5/10/chartex" xmlns:cx5="http://schemas.microsoft.com/office/drawing/2016/5/11/chartex" xmlns:cx6="http://schemas.microsoft.com/office/drawing/2016/5/12/chartex" xmlns:cx7="http://schemas.microsoft.com/office/drawing/2016/5/13/chartex" xmlns:cx8="http://schemas.microsoft.com/office/drawing/2016/5/14/chartex" xmlns:mc="http://schemas.openxmlformats.org/markup-compatibility/2006" xmlns:aink="http://schemas.microsoft.com/office/drawing/2016/ink" xmlns:am3d="http://schemas.microsoft.com/office/drawing/2017/model3d" xmlns:o="urn:schemas-microsoft-com:office:office" xmlns:r="http://schemas.openxmlformats.org/officeDocument/2006/relationships" xmlns:m="http://schemas.openxmlformats.org/officeDocument/2006/math" xmlns:v="urn:schemas-microsoft-com:vml" xmlns:wp14="http://schemas.microsoft.com/office/word/2010/wordprocessingDrawing" xmlns:wp="http://schemas.openxmlformats.org/drawingml/2006/wordprocessingDrawing" xmlns:w10="urn:schemas-microsoft-com:office:word" xmlns:w="http://schemas.openxmlformats.org/wordprocessingml/2006/main" xmlns:w14="http://schemas.microsoft.com/office/word/2010/wordml" xmlns:w15="http://schemas.microsoft.com/office/word/2012/wordml" xmlns:w16cid="http://schemas.microsoft.com/office/word/2016/wordml/cid" xmlns:w16se="http://schemas.microsoft.com/office/word/2015/wordml/symex" xmlns:wpg="http://schemas.microsoft.com/office/word/2010/wordprocessingGroup" xmlns:wpi="http://schemas.microsoft.com/office/word/2010/wordprocessingInk" xmlns:wne="http://schemas.microsoft.com/office/word/2006/wordml" xmlns:wps="http://schemas.microsoft.com/office/word/2010/wordprocessingShape" mc:Ignorable="w14 w15 w16se w16cid wp14">
+<w:ftr xmlns:wpc="http://schemas.microsoft.com/office/word/2010/wordprocessingCanvas" xmlns:cx="http://schemas.microsoft.com/office/drawing/2014/chartex" xmlns:cx1="http://schemas.microsoft.com/office/drawing/2015/9/8/chartex" xmlns:mc="http://schemas.openxmlformats.org/markup-compatibility/2006" xmlns:o="urn:schemas-microsoft-com:office:office" xmlns:r="http://schemas.openxmlformats.org/officeDocument/2006/relationships" xmlns:m="http://schemas.openxmlformats.org/officeDocument/2006/math" xmlns:v="urn:schemas-microsoft-com:vml" xmlns:wp14="http://schemas.microsoft.com/office/word/2010/wordprocessingDrawing" xmlns:wp="http://schemas.openxmlformats.org/drawingml/2006/wordprocessingDrawing" xmlns:w10="urn:schemas-microsoft-com:office:word" xmlns:w="http://schemas.openxmlformats.org/wordprocessingml/2006/main" xmlns:w14="http://schemas.microsoft.com/office/word/2010/wordml" xmlns:w15="http://schemas.microsoft.com/office/word/2012/wordml" xmlns:w16se="http://schemas.microsoft.com/office/word/2015/wordml/symex" xmlns:wpg="http://schemas.microsoft.com/office/word/2010/wordprocessingGroup" xmlns:wpi="http://schemas.microsoft.com/office/word/2010/wordprocessingInk" xmlns:wne="http://schemas.microsoft.com/office/word/2006/wordml" xmlns:wps="http://schemas.microsoft.com/office/word/2010/wordprocessingShape" mc:Ignorable="w14 w15 w16se wp14">
   <w:p>
     <w:pPr>
       <w:pStyle w:val="Footer"/>
@@ -10469,7 +11155,7 @@
 </file>
 
 <file path=word/footer2.xml><?xml version="1.0" encoding="utf-8"?>
-<w:ftr xmlns:wpc="http://schemas.microsoft.com/office/word/2010/wordprocessingCanvas" xmlns:cx="http://schemas.microsoft.com/office/drawing/2014/chartex" xmlns:cx1="http://schemas.microsoft.com/office/drawing/2015/9/8/chartex" xmlns:cx2="http://schemas.microsoft.com/office/drawing/2015/10/21/chartex" xmlns:cx3="http://schemas.microsoft.com/office/drawing/2016/5/9/chartex" xmlns:cx4="http://schemas.microsoft.com/office/drawing/2016/5/10/chartex" xmlns:cx5="http://schemas.microsoft.com/office/drawing/2016/5/11/chartex" xmlns:cx6="http://schemas.microsoft.com/office/drawing/2016/5/12/chartex" xmlns:cx7="http://schemas.microsoft.com/office/drawing/2016/5/13/chartex" xmlns:cx8="http://schemas.microsoft.com/office/drawing/2016/5/14/chartex" xmlns:mc="http://schemas.openxmlformats.org/markup-compatibility/2006" xmlns:aink="http://schemas.microsoft.com/office/drawing/2016/ink" xmlns:am3d="http://schemas.microsoft.com/office/drawing/2017/model3d" xmlns:o="urn:schemas-microsoft-com:office:office" xmlns:r="http://schemas.openxmlformats.org/officeDocument/2006/relationships" xmlns:m="http://schemas.openxmlformats.org/officeDocument/2006/math" xmlns:v="urn:schemas-microsoft-com:vml" xmlns:wp14="http://schemas.microsoft.com/office/word/2010/wordprocessingDrawing" xmlns:wp="http://schemas.openxmlformats.org/drawingml/2006/wordprocessingDrawing" xmlns:w10="urn:schemas-microsoft-com:office:word" xmlns:w="http://schemas.openxmlformats.org/wordprocessingml/2006/main" xmlns:w14="http://schemas.microsoft.com/office/word/2010/wordml" xmlns:w15="http://schemas.microsoft.com/office/word/2012/wordml" xmlns:w16cid="http://schemas.microsoft.com/office/word/2016/wordml/cid" xmlns:w16se="http://schemas.microsoft.com/office/word/2015/wordml/symex" xmlns:wpg="http://schemas.microsoft.com/office/word/2010/wordprocessingGroup" xmlns:wpi="http://schemas.microsoft.com/office/word/2010/wordprocessingInk" xmlns:wne="http://schemas.microsoft.com/office/word/2006/wordml" xmlns:wps="http://schemas.microsoft.com/office/word/2010/wordprocessingShape" mc:Ignorable="w14 w15 w16se w16cid wp14">
+<w:ftr xmlns:wpc="http://schemas.microsoft.com/office/word/2010/wordprocessingCanvas" xmlns:cx="http://schemas.microsoft.com/office/drawing/2014/chartex" xmlns:cx1="http://schemas.microsoft.com/office/drawing/2015/9/8/chartex" xmlns:mc="http://schemas.openxmlformats.org/markup-compatibility/2006" xmlns:o="urn:schemas-microsoft-com:office:office" xmlns:r="http://schemas.openxmlformats.org/officeDocument/2006/relationships" xmlns:m="http://schemas.openxmlformats.org/officeDocument/2006/math" xmlns:v="urn:schemas-microsoft-com:vml" xmlns:wp14="http://schemas.microsoft.com/office/word/2010/wordprocessingDrawing" xmlns:wp="http://schemas.openxmlformats.org/drawingml/2006/wordprocessingDrawing" xmlns:w10="urn:schemas-microsoft-com:office:word" xmlns:w="http://schemas.openxmlformats.org/wordprocessingml/2006/main" xmlns:w14="http://schemas.microsoft.com/office/word/2010/wordml" xmlns:w15="http://schemas.microsoft.com/office/word/2012/wordml" xmlns:w16se="http://schemas.microsoft.com/office/word/2015/wordml/symex" xmlns:wpg="http://schemas.microsoft.com/office/word/2010/wordprocessingGroup" xmlns:wpi="http://schemas.microsoft.com/office/word/2010/wordprocessingInk" xmlns:wne="http://schemas.microsoft.com/office/word/2006/wordml" xmlns:wps="http://schemas.microsoft.com/office/word/2010/wordprocessingShape" mc:Ignorable="w14 w15 w16se wp14">
   <w:p>
     <w:pPr>
       <w:pStyle w:val="Footer"/>
@@ -10489,7 +11175,7 @@
         <w:noProof/>
         <w:lang w:val="en-GB" w:eastAsia="en-GB"/>
       </w:rPr>
-      <w:t>1</w:t>
+      <w:t>5</w:t>
     </w:r>
     <w:r>
       <w:fldChar w:fldCharType="end"/>
@@ -10504,7 +11190,7 @@
 </file>
 
 <file path=word/footer3.xml><?xml version="1.0" encoding="utf-8"?>
-<w:ftr xmlns:wpc="http://schemas.microsoft.com/office/word/2010/wordprocessingCanvas" xmlns:cx="http://schemas.microsoft.com/office/drawing/2014/chartex" xmlns:cx1="http://schemas.microsoft.com/office/drawing/2015/9/8/chartex" xmlns:cx2="http://schemas.microsoft.com/office/drawing/2015/10/21/chartex" xmlns:cx3="http://schemas.microsoft.com/office/drawing/2016/5/9/chartex" xmlns:cx4="http://schemas.microsoft.com/office/drawing/2016/5/10/chartex" xmlns:cx5="http://schemas.microsoft.com/office/drawing/2016/5/11/chartex" xmlns:cx6="http://schemas.microsoft.com/office/drawing/2016/5/12/chartex" xmlns:cx7="http://schemas.microsoft.com/office/drawing/2016/5/13/chartex" xmlns:cx8="http://schemas.microsoft.com/office/drawing/2016/5/14/chartex" xmlns:mc="http://schemas.openxmlformats.org/markup-compatibility/2006" xmlns:aink="http://schemas.microsoft.com/office/drawing/2016/ink" xmlns:am3d="http://schemas.microsoft.com/office/drawing/2017/model3d" xmlns:o="urn:schemas-microsoft-com:office:office" xmlns:r="http://schemas.openxmlformats.org/officeDocument/2006/relationships" xmlns:m="http://schemas.openxmlformats.org/officeDocument/2006/math" xmlns:v="urn:schemas-microsoft-com:vml" xmlns:wp14="http://schemas.microsoft.com/office/word/2010/wordprocessingDrawing" xmlns:wp="http://schemas.openxmlformats.org/drawingml/2006/wordprocessingDrawing" xmlns:w10="urn:schemas-microsoft-com:office:word" xmlns:w="http://schemas.openxmlformats.org/wordprocessingml/2006/main" xmlns:w14="http://schemas.microsoft.com/office/word/2010/wordml" xmlns:w15="http://schemas.microsoft.com/office/word/2012/wordml" xmlns:w16cid="http://schemas.microsoft.com/office/word/2016/wordml/cid" xmlns:w16se="http://schemas.microsoft.com/office/word/2015/wordml/symex" xmlns:wpg="http://schemas.microsoft.com/office/word/2010/wordprocessingGroup" xmlns:wpi="http://schemas.microsoft.com/office/word/2010/wordprocessingInk" xmlns:wne="http://schemas.microsoft.com/office/word/2006/wordml" xmlns:wps="http://schemas.microsoft.com/office/word/2010/wordprocessingShape" mc:Ignorable="w14 w15 w16se w16cid wp14">
+<w:ftr xmlns:wpc="http://schemas.microsoft.com/office/word/2010/wordprocessingCanvas" xmlns:cx="http://schemas.microsoft.com/office/drawing/2014/chartex" xmlns:cx1="http://schemas.microsoft.com/office/drawing/2015/9/8/chartex" xmlns:mc="http://schemas.openxmlformats.org/markup-compatibility/2006" xmlns:o="urn:schemas-microsoft-com:office:office" xmlns:r="http://schemas.openxmlformats.org/officeDocument/2006/relationships" xmlns:m="http://schemas.openxmlformats.org/officeDocument/2006/math" xmlns:v="urn:schemas-microsoft-com:vml" xmlns:wp14="http://schemas.microsoft.com/office/word/2010/wordprocessingDrawing" xmlns:wp="http://schemas.openxmlformats.org/drawingml/2006/wordprocessingDrawing" xmlns:w10="urn:schemas-microsoft-com:office:word" xmlns:w="http://schemas.openxmlformats.org/wordprocessingml/2006/main" xmlns:w14="http://schemas.microsoft.com/office/word/2010/wordml" xmlns:w15="http://schemas.microsoft.com/office/word/2012/wordml" xmlns:w16se="http://schemas.microsoft.com/office/word/2015/wordml/symex" xmlns:wpg="http://schemas.microsoft.com/office/word/2010/wordprocessingGroup" xmlns:wpi="http://schemas.microsoft.com/office/word/2010/wordprocessingInk" xmlns:wne="http://schemas.microsoft.com/office/word/2006/wordml" xmlns:wps="http://schemas.microsoft.com/office/word/2010/wordprocessingShape" mc:Ignorable="w14 w15 w16se wp14">
   <w:p>
     <w:pPr>
       <w:pStyle w:val="Footer"/>
@@ -10514,7 +11200,7 @@
 </file>
 
 <file path=word/footnotes.xml><?xml version="1.0" encoding="utf-8"?>
-<w:footnotes xmlns:wpc="http://schemas.microsoft.com/office/word/2010/wordprocessingCanvas" xmlns:cx="http://schemas.microsoft.com/office/drawing/2014/chartex" xmlns:cx1="http://schemas.microsoft.com/office/drawing/2015/9/8/chartex" xmlns:cx2="http://schemas.microsoft.com/office/drawing/2015/10/21/chartex" xmlns:cx3="http://schemas.microsoft.com/office/drawing/2016/5/9/chartex" xmlns:cx4="http://schemas.microsoft.com/office/drawing/2016/5/10/chartex" xmlns:cx5="http://schemas.microsoft.com/office/drawing/2016/5/11/chartex" xmlns:cx6="http://schemas.microsoft.com/office/drawing/2016/5/12/chartex" xmlns:cx7="http://schemas.microsoft.com/office/drawing/2016/5/13/chartex" xmlns:cx8="http://schemas.microsoft.com/office/drawing/2016/5/14/chartex" xmlns:mc="http://schemas.openxmlformats.org/markup-compatibility/2006" xmlns:aink="http://schemas.microsoft.com/office/drawing/2016/ink" xmlns:am3d="http://schemas.microsoft.com/office/drawing/2017/model3d" xmlns:o="urn:schemas-microsoft-com:office:office" xmlns:r="http://schemas.openxmlformats.org/officeDocument/2006/relationships" xmlns:m="http://schemas.openxmlformats.org/officeDocument/2006/math" xmlns:v="urn:schemas-microsoft-com:vml" xmlns:wp14="http://schemas.microsoft.com/office/word/2010/wordprocessingDrawing" xmlns:wp="http://schemas.openxmlformats.org/drawingml/2006/wordprocessingDrawing" xmlns:w10="urn:schemas-microsoft-com:office:word" xmlns:w="http://schemas.openxmlformats.org/wordprocessingml/2006/main" xmlns:w14="http://schemas.microsoft.com/office/word/2010/wordml" xmlns:w15="http://schemas.microsoft.com/office/word/2012/wordml" xmlns:w16cid="http://schemas.microsoft.com/office/word/2016/wordml/cid" xmlns:w16se="http://schemas.microsoft.com/office/word/2015/wordml/symex" xmlns:wpg="http://schemas.microsoft.com/office/word/2010/wordprocessingGroup" xmlns:wpi="http://schemas.microsoft.com/office/word/2010/wordprocessingInk" xmlns:wne="http://schemas.microsoft.com/office/word/2006/wordml" xmlns:wps="http://schemas.microsoft.com/office/word/2010/wordprocessingShape" mc:Ignorable="w14 w15 w16se w16cid wp14">
+<w:footnotes xmlns:wpc="http://schemas.microsoft.com/office/word/2010/wordprocessingCanvas" xmlns:cx="http://schemas.microsoft.com/office/drawing/2014/chartex" xmlns:cx1="http://schemas.microsoft.com/office/drawing/2015/9/8/chartex" xmlns:mc="http://schemas.openxmlformats.org/markup-compatibility/2006" xmlns:o="urn:schemas-microsoft-com:office:office" xmlns:r="http://schemas.openxmlformats.org/officeDocument/2006/relationships" xmlns:m="http://schemas.openxmlformats.org/officeDocument/2006/math" xmlns:v="urn:schemas-microsoft-com:vml" xmlns:wp14="http://schemas.microsoft.com/office/word/2010/wordprocessingDrawing" xmlns:wp="http://schemas.openxmlformats.org/drawingml/2006/wordprocessingDrawing" xmlns:w10="urn:schemas-microsoft-com:office:word" xmlns:w="http://schemas.openxmlformats.org/wordprocessingml/2006/main" xmlns:w14="http://schemas.microsoft.com/office/word/2010/wordml" xmlns:w15="http://schemas.microsoft.com/office/word/2012/wordml" xmlns:w16se="http://schemas.microsoft.com/office/word/2015/wordml/symex" xmlns:wpg="http://schemas.microsoft.com/office/word/2010/wordprocessingGroup" xmlns:wpi="http://schemas.microsoft.com/office/word/2010/wordprocessingInk" xmlns:wne="http://schemas.microsoft.com/office/word/2006/wordml" xmlns:wps="http://schemas.microsoft.com/office/word/2010/wordprocessingShape" mc:Ignorable="w14 w15 w16se wp14">
   <w:footnote w:type="separator" w:id="-1">
     <w:p>
       <w:r>
@@ -10533,7 +11219,7 @@
 </file>
 
 <file path=word/header1.xml><?xml version="1.0" encoding="utf-8"?>
-<w:hdr xmlns:wpc="http://schemas.microsoft.com/office/word/2010/wordprocessingCanvas" xmlns:cx="http://schemas.microsoft.com/office/drawing/2014/chartex" xmlns:cx1="http://schemas.microsoft.com/office/drawing/2015/9/8/chartex" xmlns:cx2="http://schemas.microsoft.com/office/drawing/2015/10/21/chartex" xmlns:cx3="http://schemas.microsoft.com/office/drawing/2016/5/9/chartex" xmlns:cx4="http://schemas.microsoft.com/office/drawing/2016/5/10/chartex" xmlns:cx5="http://schemas.microsoft.com/office/drawing/2016/5/11/chartex" xmlns:cx6="http://schemas.microsoft.com/office/drawing/2016/5/12/chartex" xmlns:cx7="http://schemas.microsoft.com/office/drawing/2016/5/13/chartex" xmlns:cx8="http://schemas.microsoft.com/office/drawing/2016/5/14/chartex" xmlns:mc="http://schemas.openxmlformats.org/markup-compatibility/2006" xmlns:aink="http://schemas.microsoft.com/office/drawing/2016/ink" xmlns:am3d="http://schemas.microsoft.com/office/drawing/2017/model3d" xmlns:o="urn:schemas-microsoft-com:office:office" xmlns:r="http://schemas.openxmlformats.org/officeDocument/2006/relationships" xmlns:m="http://schemas.openxmlformats.org/officeDocument/2006/math" xmlns:v="urn:schemas-microsoft-com:vml" xmlns:wp14="http://schemas.microsoft.com/office/word/2010/wordprocessingDrawing" xmlns:wp="http://schemas.openxmlformats.org/drawingml/2006/wordprocessingDrawing" xmlns:w10="urn:schemas-microsoft-com:office:word" xmlns:w="http://schemas.openxmlformats.org/wordprocessingml/2006/main" xmlns:w14="http://schemas.microsoft.com/office/word/2010/wordml" xmlns:w15="http://schemas.microsoft.com/office/word/2012/wordml" xmlns:w16cid="http://schemas.microsoft.com/office/word/2016/wordml/cid" xmlns:w16se="http://schemas.microsoft.com/office/word/2015/wordml/symex" xmlns:wpg="http://schemas.microsoft.com/office/word/2010/wordprocessingGroup" xmlns:wpi="http://schemas.microsoft.com/office/word/2010/wordprocessingInk" xmlns:wne="http://schemas.microsoft.com/office/word/2006/wordml" xmlns:wps="http://schemas.microsoft.com/office/word/2010/wordprocessingShape" mc:Ignorable="w14 w15 w16se w16cid wp14">
+<w:hdr xmlns:wpc="http://schemas.microsoft.com/office/word/2010/wordprocessingCanvas" xmlns:cx="http://schemas.microsoft.com/office/drawing/2014/chartex" xmlns:cx1="http://schemas.microsoft.com/office/drawing/2015/9/8/chartex" xmlns:mc="http://schemas.openxmlformats.org/markup-compatibility/2006" xmlns:o="urn:schemas-microsoft-com:office:office" xmlns:r="http://schemas.openxmlformats.org/officeDocument/2006/relationships" xmlns:m="http://schemas.openxmlformats.org/officeDocument/2006/math" xmlns:v="urn:schemas-microsoft-com:vml" xmlns:wp14="http://schemas.microsoft.com/office/word/2010/wordprocessingDrawing" xmlns:wp="http://schemas.openxmlformats.org/drawingml/2006/wordprocessingDrawing" xmlns:w10="urn:schemas-microsoft-com:office:word" xmlns:w="http://schemas.openxmlformats.org/wordprocessingml/2006/main" xmlns:w14="http://schemas.microsoft.com/office/word/2010/wordml" xmlns:w15="http://schemas.microsoft.com/office/word/2012/wordml" xmlns:w16se="http://schemas.microsoft.com/office/word/2015/wordml/symex" xmlns:wpg="http://schemas.microsoft.com/office/word/2010/wordprocessingGroup" xmlns:wpi="http://schemas.microsoft.com/office/word/2010/wordprocessingInk" xmlns:wne="http://schemas.microsoft.com/office/word/2006/wordml" xmlns:wps="http://schemas.microsoft.com/office/word/2010/wordprocessingShape" mc:Ignorable="w14 w15 w16se wp14">
   <w:p>
     <w:pPr>
       <w:pStyle w:val="Header"/>
@@ -10543,7 +11229,7 @@
 </file>
 
 <file path=word/header2.xml><?xml version="1.0" encoding="utf-8"?>
-<w:hdr xmlns:wpc="http://schemas.microsoft.com/office/word/2010/wordprocessingCanvas" xmlns:cx="http://schemas.microsoft.com/office/drawing/2014/chartex" xmlns:cx1="http://schemas.microsoft.com/office/drawing/2015/9/8/chartex" xmlns:cx2="http://schemas.microsoft.com/office/drawing/2015/10/21/chartex" xmlns:cx3="http://schemas.microsoft.com/office/drawing/2016/5/9/chartex" xmlns:cx4="http://schemas.microsoft.com/office/drawing/2016/5/10/chartex" xmlns:cx5="http://schemas.microsoft.com/office/drawing/2016/5/11/chartex" xmlns:cx6="http://schemas.microsoft.com/office/drawing/2016/5/12/chartex" xmlns:cx7="http://schemas.microsoft.com/office/drawing/2016/5/13/chartex" xmlns:cx8="http://schemas.microsoft.com/office/drawing/2016/5/14/chartex" xmlns:mc="http://schemas.openxmlformats.org/markup-compatibility/2006" xmlns:aink="http://schemas.microsoft.com/office/drawing/2016/ink" xmlns:am3d="http://schemas.microsoft.com/office/drawing/2017/model3d" xmlns:o="urn:schemas-microsoft-com:office:office" xmlns:r="http://schemas.openxmlformats.org/officeDocument/2006/relationships" xmlns:m="http://schemas.openxmlformats.org/officeDocument/2006/math" xmlns:v="urn:schemas-microsoft-com:vml" xmlns:wp14="http://schemas.microsoft.com/office/word/2010/wordprocessingDrawing" xmlns:wp="http://schemas.openxmlformats.org/drawingml/2006/wordprocessingDrawing" xmlns:w10="urn:schemas-microsoft-com:office:word" xmlns:w="http://schemas.openxmlformats.org/wordprocessingml/2006/main" xmlns:w14="http://schemas.microsoft.com/office/word/2010/wordml" xmlns:w15="http://schemas.microsoft.com/office/word/2012/wordml" xmlns:w16cid="http://schemas.microsoft.com/office/word/2016/wordml/cid" xmlns:w16se="http://schemas.microsoft.com/office/word/2015/wordml/symex" xmlns:wpg="http://schemas.microsoft.com/office/word/2010/wordprocessingGroup" xmlns:wpi="http://schemas.microsoft.com/office/word/2010/wordprocessingInk" xmlns:wne="http://schemas.microsoft.com/office/word/2006/wordml" xmlns:wps="http://schemas.microsoft.com/office/word/2010/wordprocessingShape" mc:Ignorable="w14 w15 w16se w16cid wp14">
+<w:hdr xmlns:wpc="http://schemas.microsoft.com/office/word/2010/wordprocessingCanvas" xmlns:cx="http://schemas.microsoft.com/office/drawing/2014/chartex" xmlns:cx1="http://schemas.microsoft.com/office/drawing/2015/9/8/chartex" xmlns:mc="http://schemas.openxmlformats.org/markup-compatibility/2006" xmlns:o="urn:schemas-microsoft-com:office:office" xmlns:r="http://schemas.openxmlformats.org/officeDocument/2006/relationships" xmlns:m="http://schemas.openxmlformats.org/officeDocument/2006/math" xmlns:v="urn:schemas-microsoft-com:vml" xmlns:wp14="http://schemas.microsoft.com/office/word/2010/wordprocessingDrawing" xmlns:wp="http://schemas.openxmlformats.org/drawingml/2006/wordprocessingDrawing" xmlns:w10="urn:schemas-microsoft-com:office:word" xmlns:w="http://schemas.openxmlformats.org/wordprocessingml/2006/main" xmlns:w14="http://schemas.microsoft.com/office/word/2010/wordml" xmlns:w15="http://schemas.microsoft.com/office/word/2012/wordml" xmlns:w16se="http://schemas.microsoft.com/office/word/2015/wordml/symex" xmlns:wpg="http://schemas.microsoft.com/office/word/2010/wordprocessingGroup" xmlns:wpi="http://schemas.microsoft.com/office/word/2010/wordprocessingInk" xmlns:wne="http://schemas.microsoft.com/office/word/2006/wordml" xmlns:wps="http://schemas.microsoft.com/office/word/2010/wordprocessingShape" mc:Ignorable="w14 w15 w16se wp14">
   <w:p>
     <w:pPr>
       <w:pStyle w:val="Header"/>
@@ -10553,7 +11239,7 @@
 </file>
 
 <file path=word/header3.xml><?xml version="1.0" encoding="utf-8"?>
-<w:hdr xmlns:wpc="http://schemas.microsoft.com/office/word/2010/wordprocessingCanvas" xmlns:cx="http://schemas.microsoft.com/office/drawing/2014/chartex" xmlns:cx1="http://schemas.microsoft.com/office/drawing/2015/9/8/chartex" xmlns:cx2="http://schemas.microsoft.com/office/drawing/2015/10/21/chartex" xmlns:cx3="http://schemas.microsoft.com/office/drawing/2016/5/9/chartex" xmlns:cx4="http://schemas.microsoft.com/office/drawing/2016/5/10/chartex" xmlns:cx5="http://schemas.microsoft.com/office/drawing/2016/5/11/chartex" xmlns:cx6="http://schemas.microsoft.com/office/drawing/2016/5/12/chartex" xmlns:cx7="http://schemas.microsoft.com/office/drawing/2016/5/13/chartex" xmlns:cx8="http://schemas.microsoft.com/office/drawing/2016/5/14/chartex" xmlns:mc="http://schemas.openxmlformats.org/markup-compatibility/2006" xmlns:aink="http://schemas.microsoft.com/office/drawing/2016/ink" xmlns:am3d="http://schemas.microsoft.com/office/drawing/2017/model3d" xmlns:o="urn:schemas-microsoft-com:office:office" xmlns:r="http://schemas.openxmlformats.org/officeDocument/2006/relationships" xmlns:m="http://schemas.openxmlformats.org/officeDocument/2006/math" xmlns:v="urn:schemas-microsoft-com:vml" xmlns:wp14="http://schemas.microsoft.com/office/word/2010/wordprocessingDrawing" xmlns:wp="http://schemas.openxmlformats.org/drawingml/2006/wordprocessingDrawing" xmlns:w10="urn:schemas-microsoft-com:office:word" xmlns:w="http://schemas.openxmlformats.org/wordprocessingml/2006/main" xmlns:w14="http://schemas.microsoft.com/office/word/2010/wordml" xmlns:w15="http://schemas.microsoft.com/office/word/2012/wordml" xmlns:w16cid="http://schemas.microsoft.com/office/word/2016/wordml/cid" xmlns:w16se="http://schemas.microsoft.com/office/word/2015/wordml/symex" xmlns:wpg="http://schemas.microsoft.com/office/word/2010/wordprocessingGroup" xmlns:wpi="http://schemas.microsoft.com/office/word/2010/wordprocessingInk" xmlns:wne="http://schemas.microsoft.com/office/word/2006/wordml" xmlns:wps="http://schemas.microsoft.com/office/word/2010/wordprocessingShape" mc:Ignorable="w14 w15 w16se w16cid wp14">
+<w:hdr xmlns:wpc="http://schemas.microsoft.com/office/word/2010/wordprocessingCanvas" xmlns:cx="http://schemas.microsoft.com/office/drawing/2014/chartex" xmlns:cx1="http://schemas.microsoft.com/office/drawing/2015/9/8/chartex" xmlns:mc="http://schemas.openxmlformats.org/markup-compatibility/2006" xmlns:o="urn:schemas-microsoft-com:office:office" xmlns:r="http://schemas.openxmlformats.org/officeDocument/2006/relationships" xmlns:m="http://schemas.openxmlformats.org/officeDocument/2006/math" xmlns:v="urn:schemas-microsoft-com:vml" xmlns:wp14="http://schemas.microsoft.com/office/word/2010/wordprocessingDrawing" xmlns:wp="http://schemas.openxmlformats.org/drawingml/2006/wordprocessingDrawing" xmlns:w10="urn:schemas-microsoft-com:office:word" xmlns:w="http://schemas.openxmlformats.org/wordprocessingml/2006/main" xmlns:w14="http://schemas.microsoft.com/office/word/2010/wordml" xmlns:w15="http://schemas.microsoft.com/office/word/2012/wordml" xmlns:w16se="http://schemas.microsoft.com/office/word/2015/wordml/symex" xmlns:wpg="http://schemas.microsoft.com/office/word/2010/wordprocessingGroup" xmlns:wpi="http://schemas.microsoft.com/office/word/2010/wordprocessingInk" xmlns:wne="http://schemas.microsoft.com/office/word/2006/wordml" xmlns:wps="http://schemas.microsoft.com/office/word/2010/wordprocessingShape" mc:Ignorable="w14 w15 w16se wp14">
   <w:p>
     <w:pPr>
       <w:pStyle w:val="Header"/>
@@ -10563,7 +11249,7 @@
 </file>
 
 <file path=word/numbering.xml><?xml version="1.0" encoding="utf-8"?>
-<w:numbering xmlns:wpc="http://schemas.microsoft.com/office/word/2010/wordprocessingCanvas" xmlns:cx="http://schemas.microsoft.com/office/drawing/2014/chartex" xmlns:cx1="http://schemas.microsoft.com/office/drawing/2015/9/8/chartex" xmlns:cx2="http://schemas.microsoft.com/office/drawing/2015/10/21/chartex" xmlns:cx3="http://schemas.microsoft.com/office/drawing/2016/5/9/chartex" xmlns:cx4="http://schemas.microsoft.com/office/drawing/2016/5/10/chartex" xmlns:cx5="http://schemas.microsoft.com/office/drawing/2016/5/11/chartex" xmlns:cx6="http://schemas.microsoft.com/office/drawing/2016/5/12/chartex" xmlns:cx7="http://schemas.microsoft.com/office/drawing/2016/5/13/chartex" xmlns:cx8="http://schemas.microsoft.com/office/drawing/2016/5/14/chartex" xmlns:mc="http://schemas.openxmlformats.org/markup-compatibility/2006" xmlns:aink="http://schemas.microsoft.com/office/drawing/2016/ink" xmlns:am3d="http://schemas.microsoft.com/office/drawing/2017/model3d" xmlns:o="urn:schemas-microsoft-com:office:office" xmlns:r="http://schemas.openxmlformats.org/officeDocument/2006/relationships" xmlns:m="http://schemas.openxmlformats.org/officeDocument/2006/math" xmlns:v="urn:schemas-microsoft-com:vml" xmlns:wp14="http://schemas.microsoft.com/office/word/2010/wordprocessingDrawing" xmlns:wp="http://schemas.openxmlformats.org/drawingml/2006/wordprocessingDrawing" xmlns:w10="urn:schemas-microsoft-com:office:word" xmlns:w="http://schemas.openxmlformats.org/wordprocessingml/2006/main" xmlns:w14="http://schemas.microsoft.com/office/word/2010/wordml" xmlns:w15="http://schemas.microsoft.com/office/word/2012/wordml" xmlns:w16cid="http://schemas.microsoft.com/office/word/2016/wordml/cid" xmlns:w16se="http://schemas.microsoft.com/office/word/2015/wordml/symex" xmlns:wpg="http://schemas.microsoft.com/office/word/2010/wordprocessingGroup" xmlns:wpi="http://schemas.microsoft.com/office/word/2010/wordprocessingInk" xmlns:wne="http://schemas.microsoft.com/office/word/2006/wordml" xmlns:wps="http://schemas.microsoft.com/office/word/2010/wordprocessingShape" mc:Ignorable="w14 w15 w16se w16cid wp14">
+<w:numbering xmlns:wpc="http://schemas.microsoft.com/office/word/2010/wordprocessingCanvas" xmlns:cx="http://schemas.microsoft.com/office/drawing/2014/chartex" xmlns:cx1="http://schemas.microsoft.com/office/drawing/2015/9/8/chartex" xmlns:mc="http://schemas.openxmlformats.org/markup-compatibility/2006" xmlns:o="urn:schemas-microsoft-com:office:office" xmlns:r="http://schemas.openxmlformats.org/officeDocument/2006/relationships" xmlns:m="http://schemas.openxmlformats.org/officeDocument/2006/math" xmlns:v="urn:schemas-microsoft-com:vml" xmlns:wp14="http://schemas.microsoft.com/office/word/2010/wordprocessingDrawing" xmlns:wp="http://schemas.openxmlformats.org/drawingml/2006/wordprocessingDrawing" xmlns:w10="urn:schemas-microsoft-com:office:word" xmlns:w="http://schemas.openxmlformats.org/wordprocessingml/2006/main" xmlns:w14="http://schemas.microsoft.com/office/word/2010/wordml" xmlns:w15="http://schemas.microsoft.com/office/word/2012/wordml" xmlns:w16se="http://schemas.microsoft.com/office/word/2015/wordml/symex" xmlns:wpg="http://schemas.microsoft.com/office/word/2010/wordprocessingGroup" xmlns:wpi="http://schemas.microsoft.com/office/word/2010/wordprocessingInk" xmlns:wne="http://schemas.microsoft.com/office/word/2006/wordml" xmlns:wps="http://schemas.microsoft.com/office/word/2010/wordprocessingShape" mc:Ignorable="w14 w15 w16se wp14">
   <w:abstractNum w:abstractNumId="0" w15:restartNumberingAfterBreak="0">
     <w:nsid w:val="FFFFFF1D"/>
     <w:multiLevelType w:val="multilevel"/>
@@ -11550,7 +12236,7 @@
 </file>
 
 <file path=word/styles.xml><?xml version="1.0" encoding="utf-8"?>
-<w:styles xmlns:mc="http://schemas.openxmlformats.org/markup-compatibility/2006" xmlns:r="http://schemas.openxmlformats.org/officeDocument/2006/relationships" xmlns:w="http://schemas.openxmlformats.org/wordprocessingml/2006/main" xmlns:w14="http://schemas.microsoft.com/office/word/2010/wordml" xmlns:w15="http://schemas.microsoft.com/office/word/2012/wordml" xmlns:w16cid="http://schemas.microsoft.com/office/word/2016/wordml/cid" xmlns:w16se="http://schemas.microsoft.com/office/word/2015/wordml/symex" mc:Ignorable="w14 w15 w16se w16cid">
+<w:styles xmlns:mc="http://schemas.openxmlformats.org/markup-compatibility/2006" xmlns:r="http://schemas.openxmlformats.org/officeDocument/2006/relationships" xmlns:w="http://schemas.openxmlformats.org/wordprocessingml/2006/main" xmlns:w14="http://schemas.microsoft.com/office/word/2010/wordml" xmlns:w15="http://schemas.microsoft.com/office/word/2012/wordml" xmlns:w16se="http://schemas.microsoft.com/office/word/2015/wordml/symex" mc:Ignorable="w14 w15 w16se">
   <w:docDefaults>
     <w:rPrDefault>
       <w:rPr>
@@ -11560,7 +12246,7 @@
     </w:rPrDefault>
     <w:pPrDefault/>
   </w:docDefaults>
-  <w:latentStyles w:defLockedState="0" w:defUIPriority="99" w:defSemiHidden="0" w:defUnhideWhenUsed="0" w:defQFormat="0" w:count="375">
+  <w:latentStyles w:defLockedState="0" w:defUIPriority="99" w:defSemiHidden="0" w:defUnhideWhenUsed="0" w:defQFormat="0" w:count="371">
     <w:lsdException w:name="Normal" w:uiPriority="0" w:qFormat="1"/>
     <w:lsdException w:name="heading 1" w:uiPriority="9" w:qFormat="1"/>
     <w:lsdException w:name="heading 2" w:semiHidden="1" w:uiPriority="9" w:unhideWhenUsed="1" w:qFormat="1"/>
@@ -11932,10 +12618,6 @@
     <w:lsdException w:name="List Table 5 Dark Accent 6" w:uiPriority="50"/>
     <w:lsdException w:name="List Table 6 Colorful Accent 6" w:uiPriority="51"/>
     <w:lsdException w:name="List Table 7 Colorful Accent 6" w:uiPriority="52"/>
-    <w:lsdException w:name="Mention" w:semiHidden="1" w:unhideWhenUsed="1"/>
-    <w:lsdException w:name="Smart Hyperlink" w:semiHidden="1" w:unhideWhenUsed="1"/>
-    <w:lsdException w:name="Hashtag" w:semiHidden="1" w:unhideWhenUsed="1"/>
-    <w:lsdException w:name="Unresolved Mention" w:semiHidden="1" w:unhideWhenUsed="1"/>
   </w:latentStyles>
   <w:style w:type="paragraph" w:default="1" w:styleId="Normal">
     <w:name w:val="Normal"/>
@@ -11946,6 +12628,9 @@
   </w:style>
   <w:style w:type="character" w:default="1" w:styleId="DefaultParagraphFont">
     <w:name w:val="Default Paragraph Font"/>
+    <w:uiPriority w:val="1"/>
+    <w:semiHidden/>
+    <w:unhideWhenUsed/>
   </w:style>
   <w:style w:type="table" w:default="1" w:styleId="TableNormal">
     <w:name w:val="Normal Table"/>
@@ -12061,8 +12746,8 @@
       <w:lang w:val="x-none"/>
     </w:rPr>
   </w:style>
-  <w:style w:type="paragraph" w:styleId="MediumGrid2-Accent1">
-    <w:name w:val="Medium Grid 2 Accent 1"/>
+  <w:style w:type="paragraph" w:customStyle="1" w:styleId="MediumGrid2-Accent11">
+    <w:name w:val="Medium Grid 2 - Accent 11"/>
     <w:uiPriority w:val="1"/>
     <w:qFormat/>
     <w:rsid w:val="00CF7BA1"/>
@@ -12566,10 +13251,9 @@
 </file>
 
 <file path=customXml/itemProps1.xml><?xml version="1.0" encoding="utf-8"?>
-<ds:datastoreItem xmlns:ds="http://schemas.openxmlformats.org/officeDocument/2006/customXml" ds:itemID="{ADB1105C-07CA-DE4B-8A3B-9F575D53BEFC}">
+<ds:datastoreItem xmlns:ds="http://schemas.openxmlformats.org/officeDocument/2006/customXml" ds:itemID="{C5F6A610-A3C5-4832-9E45-3DFC5821F476}">
   <ds:schemaRefs>
     <ds:schemaRef ds:uri="http://schemas.openxmlformats.org/officeDocument/2006/bibliography"/>
-    <ds:schemaRef ds:uri="http://www.w3.org/2000/xmlns/"/>
   </ds:schemaRefs>
 </ds:datastoreItem>
 </file>
</xml_diff>